<commit_message>
SSU updated: removed email verification step from cinema registration scenario
</commit_message>
<xml_diff>
--- a/Documentation (Serbian)/SSU/Izvorni .docx fajlovi/SSU Registracija bioskopa.docx
+++ b/Documentation (Serbian)/SSU/Izvorni .docx fajlovi/SSU Registracija bioskopa.docx
@@ -221,8 +221,6 @@
           <w:lang w:val="en-US"/>
         </w:rPr>
       </w:pPr>
-      <w:bookmarkStart w:id="0" w:name="_GoBack"/>
-      <w:bookmarkEnd w:id="0"/>
       <w:r>
         <w:rPr>
           <w:rFonts w:ascii="Times New Roman" w:eastAsia="Times New Roman" w:hAnsi="Times New Roman" w:cs="Times New Roman"/>
@@ -1403,19 +1401,8 @@
                 <w:szCs w:val="24"/>
                 <w:lang w:val="sr-Cyrl-RS"/>
               </w:rPr>
-              <w:t xml:space="preserve">Андрија </w:t>
-            </w:r>
-            <w:proofErr w:type="spellStart"/>
-            <w:r>
-              <w:rPr>
-                <w:rFonts w:ascii="Times New Roman" w:eastAsia="Times New Roman" w:hAnsi="Times New Roman" w:cs="Times New Roman"/>
-                <w:sz w:val="24"/>
-                <w:szCs w:val="24"/>
-                <w:lang w:val="sr-Cyrl-RS"/>
-              </w:rPr>
-              <w:t>Колић</w:t>
-            </w:r>
-            <w:proofErr w:type="spellEnd"/>
+              <w:t>Андрија Колић</w:t>
+            </w:r>
           </w:p>
         </w:tc>
       </w:tr>
@@ -1452,6 +1439,14 @@
                 <w:szCs w:val="24"/>
               </w:rPr>
             </w:pPr>
+            <w:r>
+              <w:rPr>
+                <w:rFonts w:ascii="Times New Roman" w:eastAsia="Times New Roman" w:hAnsi="Times New Roman" w:cs="Times New Roman"/>
+                <w:sz w:val="24"/>
+                <w:szCs w:val="24"/>
+              </w:rPr>
+              <w:t>1.2</w:t>
+            </w:r>
           </w:p>
         </w:tc>
         <w:tc>
@@ -1481,8 +1476,18 @@
                 <w:rFonts w:ascii="Times New Roman" w:eastAsia="Times New Roman" w:hAnsi="Times New Roman" w:cs="Times New Roman"/>
                 <w:sz w:val="24"/>
                 <w:szCs w:val="24"/>
+                <w:lang w:val="sr-Cyrl-RS"/>
               </w:rPr>
             </w:pPr>
+            <w:r>
+              <w:rPr>
+                <w:rFonts w:ascii="Times New Roman" w:eastAsia="Times New Roman" w:hAnsi="Times New Roman" w:cs="Times New Roman"/>
+                <w:sz w:val="24"/>
+                <w:szCs w:val="24"/>
+                <w:lang w:val="sr-Cyrl-RS"/>
+              </w:rPr>
+              <w:t>Ревизија по имплементацији</w:t>
+            </w:r>
           </w:p>
         </w:tc>
         <w:tc>
@@ -1512,8 +1517,18 @@
                 <w:rFonts w:ascii="Times New Roman" w:eastAsia="Times New Roman" w:hAnsi="Times New Roman" w:cs="Times New Roman"/>
                 <w:sz w:val="24"/>
                 <w:szCs w:val="24"/>
+                <w:lang w:val="sr-Cyrl-RS"/>
               </w:rPr>
             </w:pPr>
+            <w:r>
+              <w:rPr>
+                <w:rFonts w:ascii="Times New Roman" w:eastAsia="Times New Roman" w:hAnsi="Times New Roman" w:cs="Times New Roman"/>
+                <w:sz w:val="24"/>
+                <w:szCs w:val="24"/>
+                <w:lang w:val="sr-Cyrl-RS"/>
+              </w:rPr>
+              <w:t>06.06.2020.</w:t>
+            </w:r>
           </w:p>
         </w:tc>
         <w:tc>
@@ -1536,8 +1551,18 @@
                 <w:rFonts w:ascii="Times New Roman" w:eastAsia="Times New Roman" w:hAnsi="Times New Roman" w:cs="Times New Roman"/>
                 <w:sz w:val="24"/>
                 <w:szCs w:val="24"/>
+                <w:lang w:val="sr-Cyrl-RS"/>
               </w:rPr>
             </w:pPr>
+            <w:r>
+              <w:rPr>
+                <w:rFonts w:ascii="Times New Roman" w:eastAsia="Times New Roman" w:hAnsi="Times New Roman" w:cs="Times New Roman"/>
+                <w:sz w:val="24"/>
+                <w:szCs w:val="24"/>
+                <w:lang w:val="sr-Cyrl-RS"/>
+              </w:rPr>
+              <w:t>Андрија Колић</w:t>
+            </w:r>
           </w:p>
         </w:tc>
       </w:tr>
@@ -1611,9 +1636,9 @@
           <w:pPr>
             <w:pStyle w:val="TOC1"/>
             <w:rPr>
-              <w:rFonts w:asciiTheme="minorHAnsi" w:eastAsiaTheme="minorEastAsia" w:hAnsiTheme="minorHAnsi" w:cstheme="minorBidi"/>
+              <w:rFonts w:ascii="Times New Roman" w:eastAsiaTheme="minorEastAsia" w:hAnsi="Times New Roman" w:cs="Times New Roman"/>
               <w:noProof/>
-              <w:lang w:eastAsia="en-GB"/>
+              <w:lang w:val="en-US"/>
             </w:rPr>
           </w:pPr>
           <w:r>
@@ -1640,31 +1665,34 @@
             </w:rPr>
             <w:fldChar w:fldCharType="separate"/>
           </w:r>
-          <w:hyperlink w:anchor="_Toc36293512" w:history="1">
+          <w:hyperlink w:anchor="_Toc42382613" w:history="1">
             <w:r>
               <w:rPr>
                 <w:rStyle w:val="Hyperlink"/>
+                <w:rFonts w:ascii="Times New Roman" w:hAnsi="Times New Roman" w:cs="Times New Roman"/>
                 <w:noProof/>
               </w:rPr>
               <w:t>1.</w:t>
             </w:r>
             <w:r>
               <w:rPr>
-                <w:rFonts w:asciiTheme="minorHAnsi" w:eastAsiaTheme="minorEastAsia" w:hAnsiTheme="minorHAnsi" w:cstheme="minorBidi"/>
-                <w:noProof/>
-                <w:lang w:eastAsia="en-GB"/>
+                <w:rFonts w:ascii="Times New Roman" w:eastAsiaTheme="minorEastAsia" w:hAnsi="Times New Roman" w:cs="Times New Roman"/>
+                <w:noProof/>
+                <w:lang w:val="en-US"/>
               </w:rPr>
               <w:tab/>
             </w:r>
             <w:r>
               <w:rPr>
                 <w:rStyle w:val="Hyperlink"/>
+                <w:rFonts w:ascii="Times New Roman" w:hAnsi="Times New Roman" w:cs="Times New Roman"/>
                 <w:noProof/>
               </w:rPr>
               <w:t>УВОД</w:t>
             </w:r>
             <w:r>
               <w:rPr>
+                <w:rFonts w:ascii="Times New Roman" w:hAnsi="Times New Roman" w:cs="Times New Roman"/>
                 <w:noProof/>
                 <w:webHidden/>
               </w:rPr>
@@ -1672,6 +1700,7 @@
             </w:r>
             <w:r>
               <w:rPr>
+                <w:rFonts w:ascii="Times New Roman" w:hAnsi="Times New Roman" w:cs="Times New Roman"/>
                 <w:noProof/>
                 <w:webHidden/>
               </w:rPr>
@@ -1679,19 +1708,22 @@
             </w:r>
             <w:r>
               <w:rPr>
-                <w:noProof/>
-                <w:webHidden/>
-              </w:rPr>
-              <w:instrText xml:space="preserve"> PAGEREF _Toc36293512 \h </w:instrText>
-            </w:r>
-            <w:r>
-              <w:rPr>
-                <w:noProof/>
-                <w:webHidden/>
-              </w:rPr>
-            </w:r>
-            <w:r>
-              <w:rPr>
+                <w:rFonts w:ascii="Times New Roman" w:hAnsi="Times New Roman" w:cs="Times New Roman"/>
+                <w:noProof/>
+                <w:webHidden/>
+              </w:rPr>
+              <w:instrText xml:space="preserve"> PAGEREF _Toc42382613 \h </w:instrText>
+            </w:r>
+            <w:r>
+              <w:rPr>
+                <w:rFonts w:ascii="Times New Roman" w:hAnsi="Times New Roman" w:cs="Times New Roman"/>
+                <w:noProof/>
+                <w:webHidden/>
+              </w:rPr>
+            </w:r>
+            <w:r>
+              <w:rPr>
+                <w:rFonts w:ascii="Times New Roman" w:hAnsi="Times New Roman" w:cs="Times New Roman"/>
                 <w:noProof/>
                 <w:webHidden/>
               </w:rPr>
@@ -1699,6 +1731,7 @@
             </w:r>
             <w:r>
               <w:rPr>
+                <w:rFonts w:ascii="Times New Roman" w:hAnsi="Times New Roman" w:cs="Times New Roman"/>
                 <w:noProof/>
                 <w:webHidden/>
               </w:rPr>
@@ -1706,6 +1739,7 @@
             </w:r>
             <w:r>
               <w:rPr>
+                <w:rFonts w:ascii="Times New Roman" w:hAnsi="Times New Roman" w:cs="Times New Roman"/>
                 <w:noProof/>
                 <w:webHidden/>
               </w:rPr>
@@ -1721,12 +1755,12 @@
               <w:tab w:val="right" w:leader="dot" w:pos="9019"/>
             </w:tabs>
             <w:rPr>
-              <w:rFonts w:asciiTheme="minorHAnsi" w:eastAsiaTheme="minorEastAsia" w:hAnsiTheme="minorHAnsi" w:cstheme="minorBidi"/>
+              <w:rFonts w:ascii="Times New Roman" w:eastAsiaTheme="minorEastAsia" w:hAnsi="Times New Roman" w:cs="Times New Roman"/>
               <w:noProof/>
-              <w:lang w:eastAsia="en-GB"/>
+              <w:lang w:val="en-US"/>
             </w:rPr>
           </w:pPr>
-          <w:hyperlink w:anchor="_Toc36293513" w:history="1">
+          <w:hyperlink w:anchor="_Toc42382614" w:history="1">
             <w:r>
               <w:rPr>
                 <w:rStyle w:val="Hyperlink"/>
@@ -1737,9 +1771,9 @@
             </w:r>
             <w:r>
               <w:rPr>
-                <w:rFonts w:asciiTheme="minorHAnsi" w:eastAsiaTheme="minorEastAsia" w:hAnsiTheme="minorHAnsi" w:cstheme="minorBidi"/>
-                <w:noProof/>
-                <w:lang w:eastAsia="en-GB"/>
+                <w:rFonts w:ascii="Times New Roman" w:eastAsiaTheme="minorEastAsia" w:hAnsi="Times New Roman" w:cs="Times New Roman"/>
+                <w:noProof/>
+                <w:lang w:val="en-US"/>
               </w:rPr>
               <w:tab/>
             </w:r>
@@ -1754,6 +1788,7 @@
             </w:r>
             <w:r>
               <w:rPr>
+                <w:rFonts w:ascii="Times New Roman" w:hAnsi="Times New Roman" w:cs="Times New Roman"/>
                 <w:noProof/>
                 <w:webHidden/>
               </w:rPr>
@@ -1761,6 +1796,7 @@
             </w:r>
             <w:r>
               <w:rPr>
+                <w:rFonts w:ascii="Times New Roman" w:hAnsi="Times New Roman" w:cs="Times New Roman"/>
                 <w:noProof/>
                 <w:webHidden/>
               </w:rPr>
@@ -1768,19 +1804,22 @@
             </w:r>
             <w:r>
               <w:rPr>
-                <w:noProof/>
-                <w:webHidden/>
-              </w:rPr>
-              <w:instrText xml:space="preserve"> PAGEREF _Toc36293513 \h </w:instrText>
-            </w:r>
-            <w:r>
-              <w:rPr>
-                <w:noProof/>
-                <w:webHidden/>
-              </w:rPr>
-            </w:r>
-            <w:r>
-              <w:rPr>
+                <w:rFonts w:ascii="Times New Roman" w:hAnsi="Times New Roman" w:cs="Times New Roman"/>
+                <w:noProof/>
+                <w:webHidden/>
+              </w:rPr>
+              <w:instrText xml:space="preserve"> PAGEREF _Toc42382614 \h </w:instrText>
+            </w:r>
+            <w:r>
+              <w:rPr>
+                <w:rFonts w:ascii="Times New Roman" w:hAnsi="Times New Roman" w:cs="Times New Roman"/>
+                <w:noProof/>
+                <w:webHidden/>
+              </w:rPr>
+            </w:r>
+            <w:r>
+              <w:rPr>
+                <w:rFonts w:ascii="Times New Roman" w:hAnsi="Times New Roman" w:cs="Times New Roman"/>
                 <w:noProof/>
                 <w:webHidden/>
               </w:rPr>
@@ -1788,6 +1827,7 @@
             </w:r>
             <w:r>
               <w:rPr>
+                <w:rFonts w:ascii="Times New Roman" w:hAnsi="Times New Roman" w:cs="Times New Roman"/>
                 <w:noProof/>
                 <w:webHidden/>
               </w:rPr>
@@ -1795,6 +1835,7 @@
             </w:r>
             <w:r>
               <w:rPr>
+                <w:rFonts w:ascii="Times New Roman" w:hAnsi="Times New Roman" w:cs="Times New Roman"/>
                 <w:noProof/>
                 <w:webHidden/>
               </w:rPr>
@@ -1810,12 +1851,12 @@
               <w:tab w:val="right" w:leader="dot" w:pos="9019"/>
             </w:tabs>
             <w:rPr>
-              <w:rFonts w:asciiTheme="minorHAnsi" w:eastAsiaTheme="minorEastAsia" w:hAnsiTheme="minorHAnsi" w:cstheme="minorBidi"/>
+              <w:rFonts w:ascii="Times New Roman" w:eastAsiaTheme="minorEastAsia" w:hAnsi="Times New Roman" w:cs="Times New Roman"/>
               <w:noProof/>
-              <w:lang w:eastAsia="en-GB"/>
+              <w:lang w:val="en-US"/>
             </w:rPr>
           </w:pPr>
-          <w:hyperlink w:anchor="_Toc36293514" w:history="1">
+          <w:hyperlink w:anchor="_Toc42382615" w:history="1">
             <w:r>
               <w:rPr>
                 <w:rStyle w:val="Hyperlink"/>
@@ -1826,9 +1867,9 @@
             </w:r>
             <w:r>
               <w:rPr>
-                <w:rFonts w:asciiTheme="minorHAnsi" w:eastAsiaTheme="minorEastAsia" w:hAnsiTheme="minorHAnsi" w:cstheme="minorBidi"/>
-                <w:noProof/>
-                <w:lang w:eastAsia="en-GB"/>
+                <w:rFonts w:ascii="Times New Roman" w:eastAsiaTheme="minorEastAsia" w:hAnsi="Times New Roman" w:cs="Times New Roman"/>
+                <w:noProof/>
+                <w:lang w:val="en-US"/>
               </w:rPr>
               <w:tab/>
             </w:r>
@@ -1843,6 +1884,7 @@
             </w:r>
             <w:r>
               <w:rPr>
+                <w:rFonts w:ascii="Times New Roman" w:hAnsi="Times New Roman" w:cs="Times New Roman"/>
                 <w:noProof/>
                 <w:webHidden/>
               </w:rPr>
@@ -1850,6 +1892,7 @@
             </w:r>
             <w:r>
               <w:rPr>
+                <w:rFonts w:ascii="Times New Roman" w:hAnsi="Times New Roman" w:cs="Times New Roman"/>
                 <w:noProof/>
                 <w:webHidden/>
               </w:rPr>
@@ -1857,19 +1900,22 @@
             </w:r>
             <w:r>
               <w:rPr>
-                <w:noProof/>
-                <w:webHidden/>
-              </w:rPr>
-              <w:instrText xml:space="preserve"> PAGEREF _Toc36293514 \h </w:instrText>
-            </w:r>
-            <w:r>
-              <w:rPr>
-                <w:noProof/>
-                <w:webHidden/>
-              </w:rPr>
-            </w:r>
-            <w:r>
-              <w:rPr>
+                <w:rFonts w:ascii="Times New Roman" w:hAnsi="Times New Roman" w:cs="Times New Roman"/>
+                <w:noProof/>
+                <w:webHidden/>
+              </w:rPr>
+              <w:instrText xml:space="preserve"> PAGEREF _Toc42382615 \h </w:instrText>
+            </w:r>
+            <w:r>
+              <w:rPr>
+                <w:rFonts w:ascii="Times New Roman" w:hAnsi="Times New Roman" w:cs="Times New Roman"/>
+                <w:noProof/>
+                <w:webHidden/>
+              </w:rPr>
+            </w:r>
+            <w:r>
+              <w:rPr>
+                <w:rFonts w:ascii="Times New Roman" w:hAnsi="Times New Roman" w:cs="Times New Roman"/>
                 <w:noProof/>
                 <w:webHidden/>
               </w:rPr>
@@ -1877,6 +1923,7 @@
             </w:r>
             <w:r>
               <w:rPr>
+                <w:rFonts w:ascii="Times New Roman" w:hAnsi="Times New Roman" w:cs="Times New Roman"/>
                 <w:noProof/>
                 <w:webHidden/>
               </w:rPr>
@@ -1884,6 +1931,7 @@
             </w:r>
             <w:r>
               <w:rPr>
+                <w:rFonts w:ascii="Times New Roman" w:hAnsi="Times New Roman" w:cs="Times New Roman"/>
                 <w:noProof/>
                 <w:webHidden/>
               </w:rPr>
@@ -1899,12 +1947,12 @@
               <w:tab w:val="right" w:leader="dot" w:pos="9019"/>
             </w:tabs>
             <w:rPr>
-              <w:rFonts w:asciiTheme="minorHAnsi" w:eastAsiaTheme="minorEastAsia" w:hAnsiTheme="minorHAnsi" w:cstheme="minorBidi"/>
+              <w:rFonts w:ascii="Times New Roman" w:eastAsiaTheme="minorEastAsia" w:hAnsi="Times New Roman" w:cs="Times New Roman"/>
               <w:noProof/>
-              <w:lang w:eastAsia="en-GB"/>
+              <w:lang w:val="en-US"/>
             </w:rPr>
           </w:pPr>
-          <w:hyperlink w:anchor="_Toc36293515" w:history="1">
+          <w:hyperlink w:anchor="_Toc42382616" w:history="1">
             <w:r>
               <w:rPr>
                 <w:rStyle w:val="Hyperlink"/>
@@ -1916,9 +1964,9 @@
             </w:r>
             <w:r>
               <w:rPr>
-                <w:rFonts w:asciiTheme="minorHAnsi" w:eastAsiaTheme="minorEastAsia" w:hAnsiTheme="minorHAnsi" w:cstheme="minorBidi"/>
-                <w:noProof/>
-                <w:lang w:eastAsia="en-GB"/>
+                <w:rFonts w:ascii="Times New Roman" w:eastAsiaTheme="minorEastAsia" w:hAnsi="Times New Roman" w:cs="Times New Roman"/>
+                <w:noProof/>
+                <w:lang w:val="en-US"/>
               </w:rPr>
               <w:tab/>
             </w:r>
@@ -1933,6 +1981,7 @@
             </w:r>
             <w:r>
               <w:rPr>
+                <w:rFonts w:ascii="Times New Roman" w:hAnsi="Times New Roman" w:cs="Times New Roman"/>
                 <w:noProof/>
                 <w:webHidden/>
               </w:rPr>
@@ -1940,6 +1989,7 @@
             </w:r>
             <w:r>
               <w:rPr>
+                <w:rFonts w:ascii="Times New Roman" w:hAnsi="Times New Roman" w:cs="Times New Roman"/>
                 <w:noProof/>
                 <w:webHidden/>
               </w:rPr>
@@ -1947,19 +1997,22 @@
             </w:r>
             <w:r>
               <w:rPr>
-                <w:noProof/>
-                <w:webHidden/>
-              </w:rPr>
-              <w:instrText xml:space="preserve"> PAGEREF _Toc36293515 \h </w:instrText>
-            </w:r>
-            <w:r>
-              <w:rPr>
-                <w:noProof/>
-                <w:webHidden/>
-              </w:rPr>
-            </w:r>
-            <w:r>
-              <w:rPr>
+                <w:rFonts w:ascii="Times New Roman" w:hAnsi="Times New Roman" w:cs="Times New Roman"/>
+                <w:noProof/>
+                <w:webHidden/>
+              </w:rPr>
+              <w:instrText xml:space="preserve"> PAGEREF _Toc42382616 \h </w:instrText>
+            </w:r>
+            <w:r>
+              <w:rPr>
+                <w:rFonts w:ascii="Times New Roman" w:hAnsi="Times New Roman" w:cs="Times New Roman"/>
+                <w:noProof/>
+                <w:webHidden/>
+              </w:rPr>
+            </w:r>
+            <w:r>
+              <w:rPr>
+                <w:rFonts w:ascii="Times New Roman" w:hAnsi="Times New Roman" w:cs="Times New Roman"/>
                 <w:noProof/>
                 <w:webHidden/>
               </w:rPr>
@@ -1967,6 +2020,7 @@
             </w:r>
             <w:r>
               <w:rPr>
+                <w:rFonts w:ascii="Times New Roman" w:hAnsi="Times New Roman" w:cs="Times New Roman"/>
                 <w:noProof/>
                 <w:webHidden/>
               </w:rPr>
@@ -1974,6 +2028,7 @@
             </w:r>
             <w:r>
               <w:rPr>
+                <w:rFonts w:ascii="Times New Roman" w:hAnsi="Times New Roman" w:cs="Times New Roman"/>
                 <w:noProof/>
                 <w:webHidden/>
               </w:rPr>
@@ -1989,12 +2044,12 @@
               <w:tab w:val="right" w:leader="dot" w:pos="9019"/>
             </w:tabs>
             <w:rPr>
-              <w:rFonts w:asciiTheme="minorHAnsi" w:eastAsiaTheme="minorEastAsia" w:hAnsiTheme="minorHAnsi" w:cstheme="minorBidi"/>
+              <w:rFonts w:ascii="Times New Roman" w:eastAsiaTheme="minorEastAsia" w:hAnsi="Times New Roman" w:cs="Times New Roman"/>
               <w:noProof/>
-              <w:lang w:eastAsia="en-GB"/>
+              <w:lang w:val="en-US"/>
             </w:rPr>
           </w:pPr>
-          <w:hyperlink w:anchor="_Toc36293516" w:history="1">
+          <w:hyperlink w:anchor="_Toc42382617" w:history="1">
             <w:r>
               <w:rPr>
                 <w:rStyle w:val="Hyperlink"/>
@@ -2006,9 +2061,9 @@
             </w:r>
             <w:r>
               <w:rPr>
-                <w:rFonts w:asciiTheme="minorHAnsi" w:eastAsiaTheme="minorEastAsia" w:hAnsiTheme="minorHAnsi" w:cstheme="minorBidi"/>
-                <w:noProof/>
-                <w:lang w:eastAsia="en-GB"/>
+                <w:rFonts w:ascii="Times New Roman" w:eastAsiaTheme="minorEastAsia" w:hAnsi="Times New Roman" w:cs="Times New Roman"/>
+                <w:noProof/>
+                <w:lang w:val="en-US"/>
               </w:rPr>
               <w:tab/>
             </w:r>
@@ -2023,6 +2078,7 @@
             </w:r>
             <w:r>
               <w:rPr>
+                <w:rFonts w:ascii="Times New Roman" w:hAnsi="Times New Roman" w:cs="Times New Roman"/>
                 <w:noProof/>
                 <w:webHidden/>
               </w:rPr>
@@ -2030,6 +2086,7 @@
             </w:r>
             <w:r>
               <w:rPr>
+                <w:rFonts w:ascii="Times New Roman" w:hAnsi="Times New Roman" w:cs="Times New Roman"/>
                 <w:noProof/>
                 <w:webHidden/>
               </w:rPr>
@@ -2037,19 +2094,22 @@
             </w:r>
             <w:r>
               <w:rPr>
-                <w:noProof/>
-                <w:webHidden/>
-              </w:rPr>
-              <w:instrText xml:space="preserve"> PAGEREF _Toc36293516 \h </w:instrText>
-            </w:r>
-            <w:r>
-              <w:rPr>
-                <w:noProof/>
-                <w:webHidden/>
-              </w:rPr>
-            </w:r>
-            <w:r>
-              <w:rPr>
+                <w:rFonts w:ascii="Times New Roman" w:hAnsi="Times New Roman" w:cs="Times New Roman"/>
+                <w:noProof/>
+                <w:webHidden/>
+              </w:rPr>
+              <w:instrText xml:space="preserve"> PAGEREF _Toc42382617 \h </w:instrText>
+            </w:r>
+            <w:r>
+              <w:rPr>
+                <w:rFonts w:ascii="Times New Roman" w:hAnsi="Times New Roman" w:cs="Times New Roman"/>
+                <w:noProof/>
+                <w:webHidden/>
+              </w:rPr>
+            </w:r>
+            <w:r>
+              <w:rPr>
+                <w:rFonts w:ascii="Times New Roman" w:hAnsi="Times New Roman" w:cs="Times New Roman"/>
                 <w:noProof/>
                 <w:webHidden/>
               </w:rPr>
@@ -2057,6 +2117,7 @@
             </w:r>
             <w:r>
               <w:rPr>
+                <w:rFonts w:ascii="Times New Roman" w:hAnsi="Times New Roman" w:cs="Times New Roman"/>
                 <w:noProof/>
                 <w:webHidden/>
               </w:rPr>
@@ -2064,6 +2125,7 @@
             </w:r>
             <w:r>
               <w:rPr>
+                <w:rFonts w:ascii="Times New Roman" w:hAnsi="Times New Roman" w:cs="Times New Roman"/>
                 <w:noProof/>
                 <w:webHidden/>
               </w:rPr>
@@ -2075,15 +2137,16 @@
           <w:pPr>
             <w:pStyle w:val="TOC1"/>
             <w:rPr>
-              <w:rFonts w:asciiTheme="minorHAnsi" w:eastAsiaTheme="minorEastAsia" w:hAnsiTheme="minorHAnsi" w:cstheme="minorBidi"/>
+              <w:rFonts w:ascii="Times New Roman" w:eastAsiaTheme="minorEastAsia" w:hAnsi="Times New Roman" w:cs="Times New Roman"/>
               <w:noProof/>
-              <w:lang w:eastAsia="en-GB"/>
+              <w:lang w:val="en-US"/>
             </w:rPr>
           </w:pPr>
-          <w:hyperlink w:anchor="_Toc36293517" w:history="1">
+          <w:hyperlink w:anchor="_Toc42382618" w:history="1">
             <w:r>
               <w:rPr>
                 <w:rStyle w:val="Hyperlink"/>
+                <w:rFonts w:ascii="Times New Roman" w:hAnsi="Times New Roman" w:cs="Times New Roman"/>
                 <w:noProof/>
                 <w:lang w:val="sr-Cyrl-RS"/>
               </w:rPr>
@@ -2091,15 +2154,16 @@
             </w:r>
             <w:r>
               <w:rPr>
-                <w:rFonts w:asciiTheme="minorHAnsi" w:eastAsiaTheme="minorEastAsia" w:hAnsiTheme="minorHAnsi" w:cstheme="minorBidi"/>
-                <w:noProof/>
-                <w:lang w:eastAsia="en-GB"/>
+                <w:rFonts w:ascii="Times New Roman" w:eastAsiaTheme="minorEastAsia" w:hAnsi="Times New Roman" w:cs="Times New Roman"/>
+                <w:noProof/>
+                <w:lang w:val="en-US"/>
               </w:rPr>
               <w:tab/>
             </w:r>
             <w:r>
               <w:rPr>
                 <w:rStyle w:val="Hyperlink"/>
+                <w:rFonts w:ascii="Times New Roman" w:hAnsi="Times New Roman" w:cs="Times New Roman"/>
                 <w:noProof/>
                 <w:lang w:val="sr-Cyrl-RS"/>
               </w:rPr>
@@ -2107,6 +2171,7 @@
             </w:r>
             <w:r>
               <w:rPr>
+                <w:rFonts w:ascii="Times New Roman" w:hAnsi="Times New Roman" w:cs="Times New Roman"/>
                 <w:noProof/>
                 <w:webHidden/>
               </w:rPr>
@@ -2114,6 +2179,7 @@
             </w:r>
             <w:r>
               <w:rPr>
+                <w:rFonts w:ascii="Times New Roman" w:hAnsi="Times New Roman" w:cs="Times New Roman"/>
                 <w:noProof/>
                 <w:webHidden/>
               </w:rPr>
@@ -2121,19 +2187,22 @@
             </w:r>
             <w:r>
               <w:rPr>
-                <w:noProof/>
-                <w:webHidden/>
-              </w:rPr>
-              <w:instrText xml:space="preserve"> PAGEREF _Toc36293517 \h </w:instrText>
-            </w:r>
-            <w:r>
-              <w:rPr>
-                <w:noProof/>
-                <w:webHidden/>
-              </w:rPr>
-            </w:r>
-            <w:r>
-              <w:rPr>
+                <w:rFonts w:ascii="Times New Roman" w:hAnsi="Times New Roman" w:cs="Times New Roman"/>
+                <w:noProof/>
+                <w:webHidden/>
+              </w:rPr>
+              <w:instrText xml:space="preserve"> PAGEREF _Toc42382618 \h </w:instrText>
+            </w:r>
+            <w:r>
+              <w:rPr>
+                <w:rFonts w:ascii="Times New Roman" w:hAnsi="Times New Roman" w:cs="Times New Roman"/>
+                <w:noProof/>
+                <w:webHidden/>
+              </w:rPr>
+            </w:r>
+            <w:r>
+              <w:rPr>
+                <w:rFonts w:ascii="Times New Roman" w:hAnsi="Times New Roman" w:cs="Times New Roman"/>
                 <w:noProof/>
                 <w:webHidden/>
               </w:rPr>
@@ -2141,6 +2210,7 @@
             </w:r>
             <w:r>
               <w:rPr>
+                <w:rFonts w:ascii="Times New Roman" w:hAnsi="Times New Roman" w:cs="Times New Roman"/>
                 <w:noProof/>
                 <w:webHidden/>
               </w:rPr>
@@ -2148,6 +2218,7 @@
             </w:r>
             <w:r>
               <w:rPr>
+                <w:rFonts w:ascii="Times New Roman" w:hAnsi="Times New Roman" w:cs="Times New Roman"/>
                 <w:noProof/>
                 <w:webHidden/>
               </w:rPr>
@@ -2163,12 +2234,12 @@
               <w:tab w:val="right" w:leader="dot" w:pos="9019"/>
             </w:tabs>
             <w:rPr>
-              <w:rFonts w:asciiTheme="minorHAnsi" w:eastAsiaTheme="minorEastAsia" w:hAnsiTheme="minorHAnsi" w:cstheme="minorBidi"/>
+              <w:rFonts w:ascii="Times New Roman" w:eastAsiaTheme="minorEastAsia" w:hAnsi="Times New Roman" w:cs="Times New Roman"/>
               <w:noProof/>
-              <w:lang w:eastAsia="en-GB"/>
+              <w:lang w:val="en-US"/>
             </w:rPr>
           </w:pPr>
-          <w:hyperlink w:anchor="_Toc36293518" w:history="1">
+          <w:hyperlink w:anchor="_Toc42382619" w:history="1">
             <w:r>
               <w:rPr>
                 <w:rStyle w:val="Hyperlink"/>
@@ -2180,9 +2251,9 @@
             </w:r>
             <w:r>
               <w:rPr>
-                <w:rFonts w:asciiTheme="minorHAnsi" w:eastAsiaTheme="minorEastAsia" w:hAnsiTheme="minorHAnsi" w:cstheme="minorBidi"/>
-                <w:noProof/>
-                <w:lang w:eastAsia="en-GB"/>
+                <w:rFonts w:ascii="Times New Roman" w:eastAsiaTheme="minorEastAsia" w:hAnsi="Times New Roman" w:cs="Times New Roman"/>
+                <w:noProof/>
+                <w:lang w:val="en-US"/>
               </w:rPr>
               <w:tab/>
             </w:r>
@@ -2197,6 +2268,7 @@
             </w:r>
             <w:r>
               <w:rPr>
+                <w:rFonts w:ascii="Times New Roman" w:hAnsi="Times New Roman" w:cs="Times New Roman"/>
                 <w:noProof/>
                 <w:webHidden/>
               </w:rPr>
@@ -2204,6 +2276,7 @@
             </w:r>
             <w:r>
               <w:rPr>
+                <w:rFonts w:ascii="Times New Roman" w:hAnsi="Times New Roman" w:cs="Times New Roman"/>
                 <w:noProof/>
                 <w:webHidden/>
               </w:rPr>
@@ -2211,19 +2284,22 @@
             </w:r>
             <w:r>
               <w:rPr>
-                <w:noProof/>
-                <w:webHidden/>
-              </w:rPr>
-              <w:instrText xml:space="preserve"> PAGEREF _Toc36293518 \h </w:instrText>
-            </w:r>
-            <w:r>
-              <w:rPr>
-                <w:noProof/>
-                <w:webHidden/>
-              </w:rPr>
-            </w:r>
-            <w:r>
-              <w:rPr>
+                <w:rFonts w:ascii="Times New Roman" w:hAnsi="Times New Roman" w:cs="Times New Roman"/>
+                <w:noProof/>
+                <w:webHidden/>
+              </w:rPr>
+              <w:instrText xml:space="preserve"> PAGEREF _Toc42382619 \h </w:instrText>
+            </w:r>
+            <w:r>
+              <w:rPr>
+                <w:rFonts w:ascii="Times New Roman" w:hAnsi="Times New Roman" w:cs="Times New Roman"/>
+                <w:noProof/>
+                <w:webHidden/>
+              </w:rPr>
+            </w:r>
+            <w:r>
+              <w:rPr>
+                <w:rFonts w:ascii="Times New Roman" w:hAnsi="Times New Roman" w:cs="Times New Roman"/>
                 <w:noProof/>
                 <w:webHidden/>
               </w:rPr>
@@ -2231,6 +2307,7 @@
             </w:r>
             <w:r>
               <w:rPr>
+                <w:rFonts w:ascii="Times New Roman" w:hAnsi="Times New Roman" w:cs="Times New Roman"/>
                 <w:noProof/>
                 <w:webHidden/>
               </w:rPr>
@@ -2238,6 +2315,7 @@
             </w:r>
             <w:r>
               <w:rPr>
+                <w:rFonts w:ascii="Times New Roman" w:hAnsi="Times New Roman" w:cs="Times New Roman"/>
                 <w:noProof/>
                 <w:webHidden/>
               </w:rPr>
@@ -2253,12 +2331,12 @@
               <w:tab w:val="right" w:leader="dot" w:pos="9019"/>
             </w:tabs>
             <w:rPr>
-              <w:rFonts w:asciiTheme="minorHAnsi" w:eastAsiaTheme="minorEastAsia" w:hAnsiTheme="minorHAnsi" w:cstheme="minorBidi"/>
+              <w:rFonts w:ascii="Times New Roman" w:eastAsiaTheme="minorEastAsia" w:hAnsi="Times New Roman" w:cs="Times New Roman"/>
               <w:noProof/>
-              <w:lang w:eastAsia="en-GB"/>
+              <w:lang w:val="en-US"/>
             </w:rPr>
           </w:pPr>
-          <w:hyperlink w:anchor="_Toc36293519" w:history="1">
+          <w:hyperlink w:anchor="_Toc42382620" w:history="1">
             <w:r>
               <w:rPr>
                 <w:rStyle w:val="Hyperlink"/>
@@ -2270,9 +2348,9 @@
             </w:r>
             <w:r>
               <w:rPr>
-                <w:rFonts w:asciiTheme="minorHAnsi" w:eastAsiaTheme="minorEastAsia" w:hAnsiTheme="minorHAnsi" w:cstheme="minorBidi"/>
-                <w:noProof/>
-                <w:lang w:eastAsia="en-GB"/>
+                <w:rFonts w:ascii="Times New Roman" w:eastAsiaTheme="minorEastAsia" w:hAnsi="Times New Roman" w:cs="Times New Roman"/>
+                <w:noProof/>
+                <w:lang w:val="en-US"/>
               </w:rPr>
               <w:tab/>
             </w:r>
@@ -2287,6 +2365,7 @@
             </w:r>
             <w:r>
               <w:rPr>
+                <w:rFonts w:ascii="Times New Roman" w:hAnsi="Times New Roman" w:cs="Times New Roman"/>
                 <w:noProof/>
                 <w:webHidden/>
               </w:rPr>
@@ -2294,6 +2373,7 @@
             </w:r>
             <w:r>
               <w:rPr>
+                <w:rFonts w:ascii="Times New Roman" w:hAnsi="Times New Roman" w:cs="Times New Roman"/>
                 <w:noProof/>
                 <w:webHidden/>
               </w:rPr>
@@ -2301,19 +2381,22 @@
             </w:r>
             <w:r>
               <w:rPr>
-                <w:noProof/>
-                <w:webHidden/>
-              </w:rPr>
-              <w:instrText xml:space="preserve"> PAGEREF _Toc36293519 \h </w:instrText>
-            </w:r>
-            <w:r>
-              <w:rPr>
-                <w:noProof/>
-                <w:webHidden/>
-              </w:rPr>
-            </w:r>
-            <w:r>
-              <w:rPr>
+                <w:rFonts w:ascii="Times New Roman" w:hAnsi="Times New Roman" w:cs="Times New Roman"/>
+                <w:noProof/>
+                <w:webHidden/>
+              </w:rPr>
+              <w:instrText xml:space="preserve"> PAGEREF _Toc42382620 \h </w:instrText>
+            </w:r>
+            <w:r>
+              <w:rPr>
+                <w:rFonts w:ascii="Times New Roman" w:hAnsi="Times New Roman" w:cs="Times New Roman"/>
+                <w:noProof/>
+                <w:webHidden/>
+              </w:rPr>
+            </w:r>
+            <w:r>
+              <w:rPr>
+                <w:rFonts w:ascii="Times New Roman" w:hAnsi="Times New Roman" w:cs="Times New Roman"/>
                 <w:noProof/>
                 <w:webHidden/>
               </w:rPr>
@@ -2321,6 +2404,7 @@
             </w:r>
             <w:r>
               <w:rPr>
+                <w:rFonts w:ascii="Times New Roman" w:hAnsi="Times New Roman" w:cs="Times New Roman"/>
                 <w:noProof/>
                 <w:webHidden/>
               </w:rPr>
@@ -2328,6 +2412,7 @@
             </w:r>
             <w:r>
               <w:rPr>
+                <w:rFonts w:ascii="Times New Roman" w:hAnsi="Times New Roman" w:cs="Times New Roman"/>
                 <w:noProof/>
                 <w:webHidden/>
               </w:rPr>
@@ -2343,12 +2428,12 @@
               <w:tab w:val="right" w:leader="dot" w:pos="9019"/>
             </w:tabs>
             <w:rPr>
-              <w:rFonts w:asciiTheme="minorHAnsi" w:eastAsiaTheme="minorEastAsia" w:hAnsiTheme="minorHAnsi" w:cstheme="minorBidi"/>
+              <w:rFonts w:ascii="Times New Roman" w:eastAsiaTheme="minorEastAsia" w:hAnsi="Times New Roman" w:cs="Times New Roman"/>
               <w:noProof/>
-              <w:lang w:eastAsia="en-GB"/>
+              <w:lang w:val="en-US"/>
             </w:rPr>
           </w:pPr>
-          <w:hyperlink w:anchor="_Toc36293520" w:history="1">
+          <w:hyperlink w:anchor="_Toc42382621" w:history="1">
             <w:r>
               <w:rPr>
                 <w:rStyle w:val="Hyperlink"/>
@@ -2360,9 +2445,9 @@
             </w:r>
             <w:r>
               <w:rPr>
-                <w:rFonts w:asciiTheme="minorHAnsi" w:eastAsiaTheme="minorEastAsia" w:hAnsiTheme="minorHAnsi" w:cstheme="minorBidi"/>
-                <w:noProof/>
-                <w:lang w:eastAsia="en-GB"/>
+                <w:rFonts w:ascii="Times New Roman" w:eastAsiaTheme="minorEastAsia" w:hAnsi="Times New Roman" w:cs="Times New Roman"/>
+                <w:noProof/>
+                <w:lang w:val="en-US"/>
               </w:rPr>
               <w:tab/>
             </w:r>
@@ -2377,6 +2462,7 @@
             </w:r>
             <w:r>
               <w:rPr>
+                <w:rFonts w:ascii="Times New Roman" w:hAnsi="Times New Roman" w:cs="Times New Roman"/>
                 <w:noProof/>
                 <w:webHidden/>
               </w:rPr>
@@ -2384,6 +2470,7 @@
             </w:r>
             <w:r>
               <w:rPr>
+                <w:rFonts w:ascii="Times New Roman" w:hAnsi="Times New Roman" w:cs="Times New Roman"/>
                 <w:noProof/>
                 <w:webHidden/>
               </w:rPr>
@@ -2391,19 +2478,22 @@
             </w:r>
             <w:r>
               <w:rPr>
-                <w:noProof/>
-                <w:webHidden/>
-              </w:rPr>
-              <w:instrText xml:space="preserve"> PAGEREF _Toc36293520 \h </w:instrText>
-            </w:r>
-            <w:r>
-              <w:rPr>
-                <w:noProof/>
-                <w:webHidden/>
-              </w:rPr>
-            </w:r>
-            <w:r>
-              <w:rPr>
+                <w:rFonts w:ascii="Times New Roman" w:hAnsi="Times New Roman" w:cs="Times New Roman"/>
+                <w:noProof/>
+                <w:webHidden/>
+              </w:rPr>
+              <w:instrText xml:space="preserve"> PAGEREF _Toc42382621 \h </w:instrText>
+            </w:r>
+            <w:r>
+              <w:rPr>
+                <w:rFonts w:ascii="Times New Roman" w:hAnsi="Times New Roman" w:cs="Times New Roman"/>
+                <w:noProof/>
+                <w:webHidden/>
+              </w:rPr>
+            </w:r>
+            <w:r>
+              <w:rPr>
+                <w:rFonts w:ascii="Times New Roman" w:hAnsi="Times New Roman" w:cs="Times New Roman"/>
                 <w:noProof/>
                 <w:webHidden/>
               </w:rPr>
@@ -2411,6 +2501,7 @@
             </w:r>
             <w:r>
               <w:rPr>
+                <w:rFonts w:ascii="Times New Roman" w:hAnsi="Times New Roman" w:cs="Times New Roman"/>
                 <w:noProof/>
                 <w:webHidden/>
               </w:rPr>
@@ -2418,6 +2509,7 @@
             </w:r>
             <w:r>
               <w:rPr>
+                <w:rFonts w:ascii="Times New Roman" w:hAnsi="Times New Roman" w:cs="Times New Roman"/>
                 <w:noProof/>
                 <w:webHidden/>
               </w:rPr>
@@ -2433,12 +2525,12 @@
               <w:tab w:val="right" w:leader="dot" w:pos="9019"/>
             </w:tabs>
             <w:rPr>
-              <w:rFonts w:asciiTheme="minorHAnsi" w:eastAsiaTheme="minorEastAsia" w:hAnsiTheme="minorHAnsi" w:cstheme="minorBidi"/>
+              <w:rFonts w:ascii="Times New Roman" w:eastAsiaTheme="minorEastAsia" w:hAnsi="Times New Roman" w:cs="Times New Roman"/>
               <w:noProof/>
-              <w:lang w:eastAsia="en-GB"/>
+              <w:lang w:val="en-US"/>
             </w:rPr>
           </w:pPr>
-          <w:hyperlink w:anchor="_Toc36293521" w:history="1">
+          <w:hyperlink w:anchor="_Toc42382622" w:history="1">
             <w:r>
               <w:rPr>
                 <w:rStyle w:val="Hyperlink"/>
@@ -2450,9 +2542,9 @@
             </w:r>
             <w:r>
               <w:rPr>
-                <w:rFonts w:asciiTheme="minorHAnsi" w:eastAsiaTheme="minorEastAsia" w:hAnsiTheme="minorHAnsi" w:cstheme="minorBidi"/>
-                <w:noProof/>
-                <w:lang w:eastAsia="en-GB"/>
+                <w:rFonts w:ascii="Times New Roman" w:eastAsiaTheme="minorEastAsia" w:hAnsi="Times New Roman" w:cs="Times New Roman"/>
+                <w:noProof/>
+                <w:lang w:val="en-US"/>
               </w:rPr>
               <w:tab/>
             </w:r>
@@ -2467,6 +2559,7 @@
             </w:r>
             <w:r>
               <w:rPr>
+                <w:rFonts w:ascii="Times New Roman" w:hAnsi="Times New Roman" w:cs="Times New Roman"/>
                 <w:noProof/>
                 <w:webHidden/>
               </w:rPr>
@@ -2474,6 +2567,7 @@
             </w:r>
             <w:r>
               <w:rPr>
+                <w:rFonts w:ascii="Times New Roman" w:hAnsi="Times New Roman" w:cs="Times New Roman"/>
                 <w:noProof/>
                 <w:webHidden/>
               </w:rPr>
@@ -2481,19 +2575,22 @@
             </w:r>
             <w:r>
               <w:rPr>
-                <w:noProof/>
-                <w:webHidden/>
-              </w:rPr>
-              <w:instrText xml:space="preserve"> PAGEREF _Toc36293521 \h </w:instrText>
-            </w:r>
-            <w:r>
-              <w:rPr>
-                <w:noProof/>
-                <w:webHidden/>
-              </w:rPr>
-            </w:r>
-            <w:r>
-              <w:rPr>
+                <w:rFonts w:ascii="Times New Roman" w:hAnsi="Times New Roman" w:cs="Times New Roman"/>
+                <w:noProof/>
+                <w:webHidden/>
+              </w:rPr>
+              <w:instrText xml:space="preserve"> PAGEREF _Toc42382622 \h </w:instrText>
+            </w:r>
+            <w:r>
+              <w:rPr>
+                <w:rFonts w:ascii="Times New Roman" w:hAnsi="Times New Roman" w:cs="Times New Roman"/>
+                <w:noProof/>
+                <w:webHidden/>
+              </w:rPr>
+            </w:r>
+            <w:r>
+              <w:rPr>
+                <w:rFonts w:ascii="Times New Roman" w:hAnsi="Times New Roman" w:cs="Times New Roman"/>
                 <w:noProof/>
                 <w:webHidden/>
               </w:rPr>
@@ -2501,13 +2598,15 @@
             </w:r>
             <w:r>
               <w:rPr>
-                <w:noProof/>
-                <w:webHidden/>
-              </w:rPr>
-              <w:t>5</w:t>
-            </w:r>
-            <w:r>
-              <w:rPr>
+                <w:rFonts w:ascii="Times New Roman" w:hAnsi="Times New Roman" w:cs="Times New Roman"/>
+                <w:noProof/>
+                <w:webHidden/>
+              </w:rPr>
+              <w:t>4</w:t>
+            </w:r>
+            <w:r>
+              <w:rPr>
+                <w:rFonts w:ascii="Times New Roman" w:hAnsi="Times New Roman" w:cs="Times New Roman"/>
                 <w:noProof/>
                 <w:webHidden/>
               </w:rPr>
@@ -2523,12 +2622,12 @@
               <w:tab w:val="right" w:leader="dot" w:pos="9019"/>
             </w:tabs>
             <w:rPr>
-              <w:rFonts w:asciiTheme="minorHAnsi" w:eastAsiaTheme="minorEastAsia" w:hAnsiTheme="minorHAnsi" w:cstheme="minorBidi"/>
+              <w:rFonts w:ascii="Times New Roman" w:eastAsiaTheme="minorEastAsia" w:hAnsi="Times New Roman" w:cs="Times New Roman"/>
               <w:noProof/>
-              <w:lang w:eastAsia="en-GB"/>
+              <w:lang w:val="en-US"/>
             </w:rPr>
           </w:pPr>
-          <w:hyperlink w:anchor="_Toc36293522" w:history="1">
+          <w:hyperlink w:anchor="_Toc42382623" w:history="1">
             <w:r>
               <w:rPr>
                 <w:rStyle w:val="Hyperlink"/>
@@ -2540,9 +2639,9 @@
             </w:r>
             <w:r>
               <w:rPr>
-                <w:rFonts w:asciiTheme="minorHAnsi" w:eastAsiaTheme="minorEastAsia" w:hAnsiTheme="minorHAnsi" w:cstheme="minorBidi"/>
-                <w:noProof/>
-                <w:lang w:eastAsia="en-GB"/>
+                <w:rFonts w:ascii="Times New Roman" w:eastAsiaTheme="minorEastAsia" w:hAnsi="Times New Roman" w:cs="Times New Roman"/>
+                <w:noProof/>
+                <w:lang w:val="en-US"/>
               </w:rPr>
               <w:tab/>
             </w:r>
@@ -2557,6 +2656,7 @@
             </w:r>
             <w:r>
               <w:rPr>
+                <w:rFonts w:ascii="Times New Roman" w:hAnsi="Times New Roman" w:cs="Times New Roman"/>
                 <w:noProof/>
                 <w:webHidden/>
               </w:rPr>
@@ -2564,6 +2664,7 @@
             </w:r>
             <w:r>
               <w:rPr>
+                <w:rFonts w:ascii="Times New Roman" w:hAnsi="Times New Roman" w:cs="Times New Roman"/>
                 <w:noProof/>
                 <w:webHidden/>
               </w:rPr>
@@ -2571,19 +2672,22 @@
             </w:r>
             <w:r>
               <w:rPr>
-                <w:noProof/>
-                <w:webHidden/>
-              </w:rPr>
-              <w:instrText xml:space="preserve"> PAGEREF _Toc36293522 \h </w:instrText>
-            </w:r>
-            <w:r>
-              <w:rPr>
-                <w:noProof/>
-                <w:webHidden/>
-              </w:rPr>
-            </w:r>
-            <w:r>
-              <w:rPr>
+                <w:rFonts w:ascii="Times New Roman" w:hAnsi="Times New Roman" w:cs="Times New Roman"/>
+                <w:noProof/>
+                <w:webHidden/>
+              </w:rPr>
+              <w:instrText xml:space="preserve"> PAGEREF _Toc42382623 \h </w:instrText>
+            </w:r>
+            <w:r>
+              <w:rPr>
+                <w:rFonts w:ascii="Times New Roman" w:hAnsi="Times New Roman" w:cs="Times New Roman"/>
+                <w:noProof/>
+                <w:webHidden/>
+              </w:rPr>
+            </w:r>
+            <w:r>
+              <w:rPr>
+                <w:rFonts w:ascii="Times New Roman" w:hAnsi="Times New Roman" w:cs="Times New Roman"/>
                 <w:noProof/>
                 <w:webHidden/>
               </w:rPr>
@@ -2591,13 +2695,15 @@
             </w:r>
             <w:r>
               <w:rPr>
-                <w:noProof/>
-                <w:webHidden/>
-              </w:rPr>
-              <w:t>5</w:t>
-            </w:r>
-            <w:r>
-              <w:rPr>
+                <w:rFonts w:ascii="Times New Roman" w:hAnsi="Times New Roman" w:cs="Times New Roman"/>
+                <w:noProof/>
+                <w:webHidden/>
+              </w:rPr>
+              <w:t>4</w:t>
+            </w:r>
+            <w:r>
+              <w:rPr>
+                <w:rFonts w:ascii="Times New Roman" w:hAnsi="Times New Roman" w:cs="Times New Roman"/>
                 <w:noProof/>
                 <w:webHidden/>
               </w:rPr>
@@ -2613,12 +2719,12 @@
               <w:tab w:val="right" w:leader="dot" w:pos="9019"/>
             </w:tabs>
             <w:rPr>
-              <w:rFonts w:asciiTheme="minorHAnsi" w:eastAsiaTheme="minorEastAsia" w:hAnsiTheme="minorHAnsi" w:cstheme="minorBidi"/>
+              <w:rFonts w:ascii="Times New Roman" w:eastAsiaTheme="minorEastAsia" w:hAnsi="Times New Roman" w:cs="Times New Roman"/>
               <w:noProof/>
-              <w:lang w:eastAsia="en-GB"/>
+              <w:lang w:val="en-US"/>
             </w:rPr>
           </w:pPr>
-          <w:hyperlink w:anchor="_Toc36293523" w:history="1">
+          <w:hyperlink w:anchor="_Toc42382624" w:history="1">
             <w:r>
               <w:rPr>
                 <w:rStyle w:val="Hyperlink"/>
@@ -2630,9 +2736,9 @@
             </w:r>
             <w:r>
               <w:rPr>
-                <w:rFonts w:asciiTheme="minorHAnsi" w:eastAsiaTheme="minorEastAsia" w:hAnsiTheme="minorHAnsi" w:cstheme="minorBidi"/>
-                <w:noProof/>
-                <w:lang w:eastAsia="en-GB"/>
+                <w:rFonts w:ascii="Times New Roman" w:eastAsiaTheme="minorEastAsia" w:hAnsi="Times New Roman" w:cs="Times New Roman"/>
+                <w:noProof/>
+                <w:lang w:val="en-US"/>
               </w:rPr>
               <w:tab/>
             </w:r>
@@ -2647,6 +2753,7 @@
             </w:r>
             <w:r>
               <w:rPr>
+                <w:rFonts w:ascii="Times New Roman" w:hAnsi="Times New Roman" w:cs="Times New Roman"/>
                 <w:noProof/>
                 <w:webHidden/>
               </w:rPr>
@@ -2654,6 +2761,7 @@
             </w:r>
             <w:r>
               <w:rPr>
+                <w:rFonts w:ascii="Times New Roman" w:hAnsi="Times New Roman" w:cs="Times New Roman"/>
                 <w:noProof/>
                 <w:webHidden/>
               </w:rPr>
@@ -2661,19 +2769,22 @@
             </w:r>
             <w:r>
               <w:rPr>
-                <w:noProof/>
-                <w:webHidden/>
-              </w:rPr>
-              <w:instrText xml:space="preserve"> PAGEREF _Toc36293523 \h </w:instrText>
-            </w:r>
-            <w:r>
-              <w:rPr>
-                <w:noProof/>
-                <w:webHidden/>
-              </w:rPr>
-            </w:r>
-            <w:r>
-              <w:rPr>
+                <w:rFonts w:ascii="Times New Roman" w:hAnsi="Times New Roman" w:cs="Times New Roman"/>
+                <w:noProof/>
+                <w:webHidden/>
+              </w:rPr>
+              <w:instrText xml:space="preserve"> PAGEREF _Toc42382624 \h </w:instrText>
+            </w:r>
+            <w:r>
+              <w:rPr>
+                <w:rFonts w:ascii="Times New Roman" w:hAnsi="Times New Roman" w:cs="Times New Roman"/>
+                <w:noProof/>
+                <w:webHidden/>
+              </w:rPr>
+            </w:r>
+            <w:r>
+              <w:rPr>
+                <w:rFonts w:ascii="Times New Roman" w:hAnsi="Times New Roman" w:cs="Times New Roman"/>
                 <w:noProof/>
                 <w:webHidden/>
               </w:rPr>
@@ -2681,6 +2792,7 @@
             </w:r>
             <w:r>
               <w:rPr>
+                <w:rFonts w:ascii="Times New Roman" w:hAnsi="Times New Roman" w:cs="Times New Roman"/>
                 <w:noProof/>
                 <w:webHidden/>
               </w:rPr>
@@ -2688,6 +2800,7 @@
             </w:r>
             <w:r>
               <w:rPr>
+                <w:rFonts w:ascii="Times New Roman" w:hAnsi="Times New Roman" w:cs="Times New Roman"/>
                 <w:noProof/>
                 <w:webHidden/>
               </w:rPr>
@@ -2703,12 +2816,12 @@
               <w:tab w:val="right" w:leader="dot" w:pos="9019"/>
             </w:tabs>
             <w:rPr>
-              <w:rFonts w:asciiTheme="minorHAnsi" w:eastAsiaTheme="minorEastAsia" w:hAnsiTheme="minorHAnsi" w:cstheme="minorBidi"/>
+              <w:rFonts w:ascii="Times New Roman" w:eastAsiaTheme="minorEastAsia" w:hAnsi="Times New Roman" w:cs="Times New Roman"/>
               <w:noProof/>
-              <w:lang w:eastAsia="en-GB"/>
+              <w:lang w:val="en-US"/>
             </w:rPr>
           </w:pPr>
-          <w:hyperlink w:anchor="_Toc36293524" w:history="1">
+          <w:hyperlink w:anchor="_Toc42382625" w:history="1">
             <w:r>
               <w:rPr>
                 <w:rStyle w:val="Hyperlink"/>
@@ -2720,9 +2833,9 @@
             </w:r>
             <w:r>
               <w:rPr>
-                <w:rFonts w:asciiTheme="minorHAnsi" w:eastAsiaTheme="minorEastAsia" w:hAnsiTheme="minorHAnsi" w:cstheme="minorBidi"/>
-                <w:noProof/>
-                <w:lang w:eastAsia="en-GB"/>
+                <w:rFonts w:ascii="Times New Roman" w:eastAsiaTheme="minorEastAsia" w:hAnsi="Times New Roman" w:cs="Times New Roman"/>
+                <w:noProof/>
+                <w:lang w:val="en-US"/>
               </w:rPr>
               <w:tab/>
             </w:r>
@@ -2733,10 +2846,11 @@
                 <w:noProof/>
                 <w:lang w:val="sr-Cyrl-RS"/>
               </w:rPr>
-              <w:t>Корисник бира слање новог кода</w:t>
-            </w:r>
-            <w:r>
-              <w:rPr>
+              <w:t>Корисник не уноси све податке о биоскопу</w:t>
+            </w:r>
+            <w:r>
+              <w:rPr>
+                <w:rFonts w:ascii="Times New Roman" w:hAnsi="Times New Roman" w:cs="Times New Roman"/>
                 <w:noProof/>
                 <w:webHidden/>
               </w:rPr>
@@ -2744,6 +2858,7 @@
             </w:r>
             <w:r>
               <w:rPr>
+                <w:rFonts w:ascii="Times New Roman" w:hAnsi="Times New Roman" w:cs="Times New Roman"/>
                 <w:noProof/>
                 <w:webHidden/>
               </w:rPr>
@@ -2751,19 +2866,22 @@
             </w:r>
             <w:r>
               <w:rPr>
-                <w:noProof/>
-                <w:webHidden/>
-              </w:rPr>
-              <w:instrText xml:space="preserve"> PAGEREF _Toc36293524 \h </w:instrText>
-            </w:r>
-            <w:r>
-              <w:rPr>
-                <w:noProof/>
-                <w:webHidden/>
-              </w:rPr>
-            </w:r>
-            <w:r>
-              <w:rPr>
+                <w:rFonts w:ascii="Times New Roman" w:hAnsi="Times New Roman" w:cs="Times New Roman"/>
+                <w:noProof/>
+                <w:webHidden/>
+              </w:rPr>
+              <w:instrText xml:space="preserve"> PAGEREF _Toc42382625 \h </w:instrText>
+            </w:r>
+            <w:r>
+              <w:rPr>
+                <w:rFonts w:ascii="Times New Roman" w:hAnsi="Times New Roman" w:cs="Times New Roman"/>
+                <w:noProof/>
+                <w:webHidden/>
+              </w:rPr>
+            </w:r>
+            <w:r>
+              <w:rPr>
+                <w:rFonts w:ascii="Times New Roman" w:hAnsi="Times New Roman" w:cs="Times New Roman"/>
                 <w:noProof/>
                 <w:webHidden/>
               </w:rPr>
@@ -2771,6 +2889,7 @@
             </w:r>
             <w:r>
               <w:rPr>
+                <w:rFonts w:ascii="Times New Roman" w:hAnsi="Times New Roman" w:cs="Times New Roman"/>
                 <w:noProof/>
                 <w:webHidden/>
               </w:rPr>
@@ -2778,6 +2897,7 @@
             </w:r>
             <w:r>
               <w:rPr>
+                <w:rFonts w:ascii="Times New Roman" w:hAnsi="Times New Roman" w:cs="Times New Roman"/>
                 <w:noProof/>
                 <w:webHidden/>
               </w:rPr>
@@ -2793,12 +2913,12 @@
               <w:tab w:val="right" w:leader="dot" w:pos="9019"/>
             </w:tabs>
             <w:rPr>
-              <w:rFonts w:asciiTheme="minorHAnsi" w:eastAsiaTheme="minorEastAsia" w:hAnsiTheme="minorHAnsi" w:cstheme="minorBidi"/>
+              <w:rFonts w:ascii="Times New Roman" w:eastAsiaTheme="minorEastAsia" w:hAnsi="Times New Roman" w:cs="Times New Roman"/>
               <w:noProof/>
-              <w:lang w:eastAsia="en-GB"/>
+              <w:lang w:val="en-US"/>
             </w:rPr>
           </w:pPr>
-          <w:hyperlink w:anchor="_Toc36293525" w:history="1">
+          <w:hyperlink w:anchor="_Toc42382626" w:history="1">
             <w:r>
               <w:rPr>
                 <w:rStyle w:val="Hyperlink"/>
@@ -2810,9 +2930,9 @@
             </w:r>
             <w:r>
               <w:rPr>
-                <w:rFonts w:asciiTheme="minorHAnsi" w:eastAsiaTheme="minorEastAsia" w:hAnsiTheme="minorHAnsi" w:cstheme="minorBidi"/>
-                <w:noProof/>
-                <w:lang w:eastAsia="en-GB"/>
+                <w:rFonts w:ascii="Times New Roman" w:eastAsiaTheme="minorEastAsia" w:hAnsi="Times New Roman" w:cs="Times New Roman"/>
+                <w:noProof/>
+                <w:lang w:val="en-US"/>
               </w:rPr>
               <w:tab/>
             </w:r>
@@ -2823,10 +2943,11 @@
                 <w:noProof/>
                 <w:lang w:val="sr-Cyrl-RS"/>
               </w:rPr>
-              <w:t>Корисник бира промену мејл адресе</w:t>
-            </w:r>
-            <w:r>
-              <w:rPr>
+              <w:t>Корисник не уноси све податке о особи задуженој за биоскоп</w:t>
+            </w:r>
+            <w:r>
+              <w:rPr>
+                <w:rFonts w:ascii="Times New Roman" w:hAnsi="Times New Roman" w:cs="Times New Roman"/>
                 <w:noProof/>
                 <w:webHidden/>
               </w:rPr>
@@ -2834,6 +2955,7 @@
             </w:r>
             <w:r>
               <w:rPr>
+                <w:rFonts w:ascii="Times New Roman" w:hAnsi="Times New Roman" w:cs="Times New Roman"/>
                 <w:noProof/>
                 <w:webHidden/>
               </w:rPr>
@@ -2841,19 +2963,22 @@
             </w:r>
             <w:r>
               <w:rPr>
-                <w:noProof/>
-                <w:webHidden/>
-              </w:rPr>
-              <w:instrText xml:space="preserve"> PAGEREF _Toc36293525 \h </w:instrText>
-            </w:r>
-            <w:r>
-              <w:rPr>
-                <w:noProof/>
-                <w:webHidden/>
-              </w:rPr>
-            </w:r>
-            <w:r>
-              <w:rPr>
+                <w:rFonts w:ascii="Times New Roman" w:hAnsi="Times New Roman" w:cs="Times New Roman"/>
+                <w:noProof/>
+                <w:webHidden/>
+              </w:rPr>
+              <w:instrText xml:space="preserve"> PAGEREF _Toc42382626 \h </w:instrText>
+            </w:r>
+            <w:r>
+              <w:rPr>
+                <w:rFonts w:ascii="Times New Roman" w:hAnsi="Times New Roman" w:cs="Times New Roman"/>
+                <w:noProof/>
+                <w:webHidden/>
+              </w:rPr>
+            </w:r>
+            <w:r>
+              <w:rPr>
+                <w:rFonts w:ascii="Times New Roman" w:hAnsi="Times New Roman" w:cs="Times New Roman"/>
                 <w:noProof/>
                 <w:webHidden/>
               </w:rPr>
@@ -2861,6 +2986,7 @@
             </w:r>
             <w:r>
               <w:rPr>
+                <w:rFonts w:ascii="Times New Roman" w:hAnsi="Times New Roman" w:cs="Times New Roman"/>
                 <w:noProof/>
                 <w:webHidden/>
               </w:rPr>
@@ -2868,276 +2994,7 @@
             </w:r>
             <w:r>
               <w:rPr>
-                <w:noProof/>
-                <w:webHidden/>
-              </w:rPr>
-              <w:fldChar w:fldCharType="end"/>
-            </w:r>
-          </w:hyperlink>
-        </w:p>
-        <w:p>
-          <w:pPr>
-            <w:pStyle w:val="TOC3"/>
-            <w:tabs>
-              <w:tab w:val="left" w:pos="1320"/>
-              <w:tab w:val="right" w:leader="dot" w:pos="9019"/>
-            </w:tabs>
-            <w:rPr>
-              <w:rFonts w:asciiTheme="minorHAnsi" w:eastAsiaTheme="minorEastAsia" w:hAnsiTheme="minorHAnsi" w:cstheme="minorBidi"/>
-              <w:noProof/>
-              <w:lang w:eastAsia="en-GB"/>
-            </w:rPr>
-          </w:pPr>
-          <w:hyperlink w:anchor="_Toc36293526" w:history="1">
-            <w:r>
-              <w:rPr>
-                <w:rStyle w:val="Hyperlink"/>
-                <w:rFonts w:ascii="Times New Roman" w:hAnsi="Times New Roman" w:cs="Times New Roman"/>
-                <w:noProof/>
-                <w:lang w:val="sr-Cyrl-RS"/>
-              </w:rPr>
-              <w:t>2.3.5</w:t>
-            </w:r>
-            <w:r>
-              <w:rPr>
-                <w:rFonts w:asciiTheme="minorHAnsi" w:eastAsiaTheme="minorEastAsia" w:hAnsiTheme="minorHAnsi" w:cstheme="minorBidi"/>
-                <w:noProof/>
-                <w:lang w:eastAsia="en-GB"/>
-              </w:rPr>
-              <w:tab/>
-            </w:r>
-            <w:r>
-              <w:rPr>
-                <w:rStyle w:val="Hyperlink"/>
-                <w:rFonts w:ascii="Times New Roman" w:hAnsi="Times New Roman" w:cs="Times New Roman"/>
-                <w:noProof/>
-                <w:lang w:val="sr-Cyrl-RS"/>
-              </w:rPr>
-              <w:t>Унети верификациони код је неисправан</w:t>
-            </w:r>
-            <w:r>
-              <w:rPr>
-                <w:noProof/>
-                <w:webHidden/>
-              </w:rPr>
-              <w:tab/>
-            </w:r>
-            <w:r>
-              <w:rPr>
-                <w:noProof/>
-                <w:webHidden/>
-              </w:rPr>
-              <w:fldChar w:fldCharType="begin"/>
-            </w:r>
-            <w:r>
-              <w:rPr>
-                <w:noProof/>
-                <w:webHidden/>
-              </w:rPr>
-              <w:instrText xml:space="preserve"> PAGEREF _Toc36293526 \h </w:instrText>
-            </w:r>
-            <w:r>
-              <w:rPr>
-                <w:noProof/>
-                <w:webHidden/>
-              </w:rPr>
-            </w:r>
-            <w:r>
-              <w:rPr>
-                <w:noProof/>
-                <w:webHidden/>
-              </w:rPr>
-              <w:fldChar w:fldCharType="separate"/>
-            </w:r>
-            <w:r>
-              <w:rPr>
-                <w:noProof/>
-                <w:webHidden/>
-              </w:rPr>
-              <w:t>5</w:t>
-            </w:r>
-            <w:r>
-              <w:rPr>
-                <w:noProof/>
-                <w:webHidden/>
-              </w:rPr>
-              <w:fldChar w:fldCharType="end"/>
-            </w:r>
-          </w:hyperlink>
-        </w:p>
-        <w:p>
-          <w:pPr>
-            <w:pStyle w:val="TOC3"/>
-            <w:tabs>
-              <w:tab w:val="left" w:pos="1320"/>
-              <w:tab w:val="right" w:leader="dot" w:pos="9019"/>
-            </w:tabs>
-            <w:rPr>
-              <w:rFonts w:asciiTheme="minorHAnsi" w:eastAsiaTheme="minorEastAsia" w:hAnsiTheme="minorHAnsi" w:cstheme="minorBidi"/>
-              <w:noProof/>
-              <w:lang w:eastAsia="en-GB"/>
-            </w:rPr>
-          </w:pPr>
-          <w:hyperlink w:anchor="_Toc36293527" w:history="1">
-            <w:r>
-              <w:rPr>
-                <w:rStyle w:val="Hyperlink"/>
-                <w:rFonts w:ascii="Times New Roman" w:hAnsi="Times New Roman" w:cs="Times New Roman"/>
-                <w:noProof/>
-                <w:lang w:val="sr-Cyrl-RS"/>
-              </w:rPr>
-              <w:t>2.3.6</w:t>
-            </w:r>
-            <w:r>
-              <w:rPr>
-                <w:rFonts w:asciiTheme="minorHAnsi" w:eastAsiaTheme="minorEastAsia" w:hAnsiTheme="minorHAnsi" w:cstheme="minorBidi"/>
-                <w:noProof/>
-                <w:lang w:eastAsia="en-GB"/>
-              </w:rPr>
-              <w:tab/>
-            </w:r>
-            <w:r>
-              <w:rPr>
-                <w:rStyle w:val="Hyperlink"/>
-                <w:rFonts w:ascii="Times New Roman" w:hAnsi="Times New Roman" w:cs="Times New Roman"/>
-                <w:noProof/>
-                <w:lang w:val="sr-Cyrl-RS"/>
-              </w:rPr>
-              <w:t>Корисник не уноси све податке о биоскопу</w:t>
-            </w:r>
-            <w:r>
-              <w:rPr>
-                <w:noProof/>
-                <w:webHidden/>
-              </w:rPr>
-              <w:tab/>
-            </w:r>
-            <w:r>
-              <w:rPr>
-                <w:noProof/>
-                <w:webHidden/>
-              </w:rPr>
-              <w:fldChar w:fldCharType="begin"/>
-            </w:r>
-            <w:r>
-              <w:rPr>
-                <w:noProof/>
-                <w:webHidden/>
-              </w:rPr>
-              <w:instrText xml:space="preserve"> PAGEREF _Toc36293527 \h </w:instrText>
-            </w:r>
-            <w:r>
-              <w:rPr>
-                <w:noProof/>
-                <w:webHidden/>
-              </w:rPr>
-            </w:r>
-            <w:r>
-              <w:rPr>
-                <w:noProof/>
-                <w:webHidden/>
-              </w:rPr>
-              <w:fldChar w:fldCharType="separate"/>
-            </w:r>
-            <w:r>
-              <w:rPr>
-                <w:noProof/>
-                <w:webHidden/>
-              </w:rPr>
-              <w:t>5</w:t>
-            </w:r>
-            <w:r>
-              <w:rPr>
-                <w:noProof/>
-                <w:webHidden/>
-              </w:rPr>
-              <w:fldChar w:fldCharType="end"/>
-            </w:r>
-          </w:hyperlink>
-        </w:p>
-        <w:p>
-          <w:pPr>
-            <w:pStyle w:val="TOC3"/>
-            <w:tabs>
-              <w:tab w:val="left" w:pos="1320"/>
-              <w:tab w:val="right" w:leader="dot" w:pos="9019"/>
-            </w:tabs>
-            <w:rPr>
-              <w:rFonts w:asciiTheme="minorHAnsi" w:eastAsiaTheme="minorEastAsia" w:hAnsiTheme="minorHAnsi" w:cstheme="minorBidi"/>
-              <w:noProof/>
-              <w:lang w:eastAsia="en-GB"/>
-            </w:rPr>
-          </w:pPr>
-          <w:hyperlink w:anchor="_Toc36293528" w:history="1">
-            <w:r>
-              <w:rPr>
-                <w:rStyle w:val="Hyperlink"/>
-                <w:rFonts w:ascii="Times New Roman" w:hAnsi="Times New Roman" w:cs="Times New Roman"/>
-                <w:noProof/>
-                <w:lang w:val="sr-Cyrl-RS"/>
-              </w:rPr>
-              <w:t>2.3.7</w:t>
-            </w:r>
-            <w:r>
-              <w:rPr>
-                <w:rFonts w:asciiTheme="minorHAnsi" w:eastAsiaTheme="minorEastAsia" w:hAnsiTheme="minorHAnsi" w:cstheme="minorBidi"/>
-                <w:noProof/>
-                <w:lang w:eastAsia="en-GB"/>
-              </w:rPr>
-              <w:tab/>
-            </w:r>
-            <w:r>
-              <w:rPr>
-                <w:rStyle w:val="Hyperlink"/>
-                <w:rFonts w:ascii="Times New Roman" w:hAnsi="Times New Roman" w:cs="Times New Roman"/>
-                <w:noProof/>
-                <w:lang w:val="sr-Cyrl-RS"/>
-              </w:rPr>
-              <w:t>Корисник не уноси све податке о особи задуженој за биоскоп</w:t>
-            </w:r>
-            <w:r>
-              <w:rPr>
-                <w:noProof/>
-                <w:webHidden/>
-              </w:rPr>
-              <w:tab/>
-            </w:r>
-            <w:r>
-              <w:rPr>
-                <w:noProof/>
-                <w:webHidden/>
-              </w:rPr>
-              <w:fldChar w:fldCharType="begin"/>
-            </w:r>
-            <w:r>
-              <w:rPr>
-                <w:noProof/>
-                <w:webHidden/>
-              </w:rPr>
-              <w:instrText xml:space="preserve"> PAGEREF _Toc36293528 \h </w:instrText>
-            </w:r>
-            <w:r>
-              <w:rPr>
-                <w:noProof/>
-                <w:webHidden/>
-              </w:rPr>
-            </w:r>
-            <w:r>
-              <w:rPr>
-                <w:noProof/>
-                <w:webHidden/>
-              </w:rPr>
-              <w:fldChar w:fldCharType="separate"/>
-            </w:r>
-            <w:r>
-              <w:rPr>
-                <w:noProof/>
-                <w:webHidden/>
-              </w:rPr>
-              <w:t>5</w:t>
-            </w:r>
-            <w:r>
-              <w:rPr>
+                <w:rFonts w:ascii="Times New Roman" w:hAnsi="Times New Roman" w:cs="Times New Roman"/>
                 <w:noProof/>
                 <w:webHidden/>
               </w:rPr>
@@ -3153,12 +3010,12 @@
               <w:tab w:val="right" w:leader="dot" w:pos="9019"/>
             </w:tabs>
             <w:rPr>
-              <w:rFonts w:asciiTheme="minorHAnsi" w:eastAsiaTheme="minorEastAsia" w:hAnsiTheme="minorHAnsi" w:cstheme="minorBidi"/>
+              <w:rFonts w:ascii="Times New Roman" w:eastAsiaTheme="minorEastAsia" w:hAnsi="Times New Roman" w:cs="Times New Roman"/>
               <w:noProof/>
-              <w:lang w:eastAsia="en-GB"/>
+              <w:lang w:val="en-US"/>
             </w:rPr>
           </w:pPr>
-          <w:hyperlink w:anchor="_Toc36293529" w:history="1">
+          <w:hyperlink w:anchor="_Toc42382627" w:history="1">
             <w:r>
               <w:rPr>
                 <w:rStyle w:val="Hyperlink"/>
@@ -3170,9 +3027,9 @@
             </w:r>
             <w:r>
               <w:rPr>
-                <w:rFonts w:asciiTheme="minorHAnsi" w:eastAsiaTheme="minorEastAsia" w:hAnsiTheme="minorHAnsi" w:cstheme="minorBidi"/>
-                <w:noProof/>
-                <w:lang w:eastAsia="en-GB"/>
+                <w:rFonts w:ascii="Times New Roman" w:eastAsiaTheme="minorEastAsia" w:hAnsi="Times New Roman" w:cs="Times New Roman"/>
+                <w:noProof/>
+                <w:lang w:val="en-US"/>
               </w:rPr>
               <w:tab/>
             </w:r>
@@ -3187,6 +3044,7 @@
             </w:r>
             <w:r>
               <w:rPr>
+                <w:rFonts w:ascii="Times New Roman" w:hAnsi="Times New Roman" w:cs="Times New Roman"/>
                 <w:noProof/>
                 <w:webHidden/>
               </w:rPr>
@@ -3194,6 +3052,7 @@
             </w:r>
             <w:r>
               <w:rPr>
+                <w:rFonts w:ascii="Times New Roman" w:hAnsi="Times New Roman" w:cs="Times New Roman"/>
                 <w:noProof/>
                 <w:webHidden/>
               </w:rPr>
@@ -3201,19 +3060,22 @@
             </w:r>
             <w:r>
               <w:rPr>
-                <w:noProof/>
-                <w:webHidden/>
-              </w:rPr>
-              <w:instrText xml:space="preserve"> PAGEREF _Toc36293529 \h </w:instrText>
-            </w:r>
-            <w:r>
-              <w:rPr>
-                <w:noProof/>
-                <w:webHidden/>
-              </w:rPr>
-            </w:r>
-            <w:r>
-              <w:rPr>
+                <w:rFonts w:ascii="Times New Roman" w:hAnsi="Times New Roman" w:cs="Times New Roman"/>
+                <w:noProof/>
+                <w:webHidden/>
+              </w:rPr>
+              <w:instrText xml:space="preserve"> PAGEREF _Toc42382627 \h </w:instrText>
+            </w:r>
+            <w:r>
+              <w:rPr>
+                <w:rFonts w:ascii="Times New Roman" w:hAnsi="Times New Roman" w:cs="Times New Roman"/>
+                <w:noProof/>
+                <w:webHidden/>
+              </w:rPr>
+            </w:r>
+            <w:r>
+              <w:rPr>
+                <w:rFonts w:ascii="Times New Roman" w:hAnsi="Times New Roman" w:cs="Times New Roman"/>
                 <w:noProof/>
                 <w:webHidden/>
               </w:rPr>
@@ -3221,6 +3083,7 @@
             </w:r>
             <w:r>
               <w:rPr>
+                <w:rFonts w:ascii="Times New Roman" w:hAnsi="Times New Roman" w:cs="Times New Roman"/>
                 <w:noProof/>
                 <w:webHidden/>
               </w:rPr>
@@ -3228,6 +3091,7 @@
             </w:r>
             <w:r>
               <w:rPr>
+                <w:rFonts w:ascii="Times New Roman" w:hAnsi="Times New Roman" w:cs="Times New Roman"/>
                 <w:noProof/>
                 <w:webHidden/>
               </w:rPr>
@@ -3243,12 +3107,12 @@
               <w:tab w:val="right" w:leader="dot" w:pos="9019"/>
             </w:tabs>
             <w:rPr>
-              <w:rFonts w:asciiTheme="minorHAnsi" w:eastAsiaTheme="minorEastAsia" w:hAnsiTheme="minorHAnsi" w:cstheme="minorBidi"/>
+              <w:rFonts w:ascii="Times New Roman" w:eastAsiaTheme="minorEastAsia" w:hAnsi="Times New Roman" w:cs="Times New Roman"/>
               <w:noProof/>
-              <w:lang w:eastAsia="en-GB"/>
+              <w:lang w:val="en-US"/>
             </w:rPr>
           </w:pPr>
-          <w:hyperlink w:anchor="_Toc36293530" w:history="1">
+          <w:hyperlink w:anchor="_Toc42382628" w:history="1">
             <w:r>
               <w:rPr>
                 <w:rStyle w:val="Hyperlink"/>
@@ -3260,9 +3124,9 @@
             </w:r>
             <w:r>
               <w:rPr>
-                <w:rFonts w:asciiTheme="minorHAnsi" w:eastAsiaTheme="minorEastAsia" w:hAnsiTheme="minorHAnsi" w:cstheme="minorBidi"/>
-                <w:noProof/>
-                <w:lang w:eastAsia="en-GB"/>
+                <w:rFonts w:ascii="Times New Roman" w:eastAsiaTheme="minorEastAsia" w:hAnsi="Times New Roman" w:cs="Times New Roman"/>
+                <w:noProof/>
+                <w:lang w:val="en-US"/>
               </w:rPr>
               <w:tab/>
             </w:r>
@@ -3277,6 +3141,7 @@
             </w:r>
             <w:r>
               <w:rPr>
+                <w:rFonts w:ascii="Times New Roman" w:hAnsi="Times New Roman" w:cs="Times New Roman"/>
                 <w:noProof/>
                 <w:webHidden/>
               </w:rPr>
@@ -3284,6 +3149,7 @@
             </w:r>
             <w:r>
               <w:rPr>
+                <w:rFonts w:ascii="Times New Roman" w:hAnsi="Times New Roman" w:cs="Times New Roman"/>
                 <w:noProof/>
                 <w:webHidden/>
               </w:rPr>
@@ -3291,19 +3157,22 @@
             </w:r>
             <w:r>
               <w:rPr>
-                <w:noProof/>
-                <w:webHidden/>
-              </w:rPr>
-              <w:instrText xml:space="preserve"> PAGEREF _Toc36293530 \h </w:instrText>
-            </w:r>
-            <w:r>
-              <w:rPr>
-                <w:noProof/>
-                <w:webHidden/>
-              </w:rPr>
-            </w:r>
-            <w:r>
-              <w:rPr>
+                <w:rFonts w:ascii="Times New Roman" w:hAnsi="Times New Roman" w:cs="Times New Roman"/>
+                <w:noProof/>
+                <w:webHidden/>
+              </w:rPr>
+              <w:instrText xml:space="preserve"> PAGEREF _Toc42382628 \h </w:instrText>
+            </w:r>
+            <w:r>
+              <w:rPr>
+                <w:rFonts w:ascii="Times New Roman" w:hAnsi="Times New Roman" w:cs="Times New Roman"/>
+                <w:noProof/>
+                <w:webHidden/>
+              </w:rPr>
+            </w:r>
+            <w:r>
+              <w:rPr>
+                <w:rFonts w:ascii="Times New Roman" w:hAnsi="Times New Roman" w:cs="Times New Roman"/>
                 <w:noProof/>
                 <w:webHidden/>
               </w:rPr>
@@ -3311,13 +3180,15 @@
             </w:r>
             <w:r>
               <w:rPr>
-                <w:noProof/>
-                <w:webHidden/>
-              </w:rPr>
-              <w:t>6</w:t>
-            </w:r>
-            <w:r>
-              <w:rPr>
+                <w:rFonts w:ascii="Times New Roman" w:hAnsi="Times New Roman" w:cs="Times New Roman"/>
+                <w:noProof/>
+                <w:webHidden/>
+              </w:rPr>
+              <w:t>5</w:t>
+            </w:r>
+            <w:r>
+              <w:rPr>
+                <w:rFonts w:ascii="Times New Roman" w:hAnsi="Times New Roman" w:cs="Times New Roman"/>
                 <w:noProof/>
                 <w:webHidden/>
               </w:rPr>
@@ -3333,12 +3204,12 @@
               <w:tab w:val="right" w:leader="dot" w:pos="9019"/>
             </w:tabs>
             <w:rPr>
-              <w:rFonts w:asciiTheme="minorHAnsi" w:eastAsiaTheme="minorEastAsia" w:hAnsiTheme="minorHAnsi" w:cstheme="minorBidi"/>
+              <w:rFonts w:ascii="Times New Roman" w:eastAsiaTheme="minorEastAsia" w:hAnsi="Times New Roman" w:cs="Times New Roman"/>
               <w:noProof/>
-              <w:lang w:eastAsia="en-GB"/>
+              <w:lang w:val="en-US"/>
             </w:rPr>
           </w:pPr>
-          <w:hyperlink w:anchor="_Toc36293531" w:history="1">
+          <w:hyperlink w:anchor="_Toc42382629" w:history="1">
             <w:r>
               <w:rPr>
                 <w:rStyle w:val="Hyperlink"/>
@@ -3350,9 +3221,9 @@
             </w:r>
             <w:r>
               <w:rPr>
-                <w:rFonts w:asciiTheme="minorHAnsi" w:eastAsiaTheme="minorEastAsia" w:hAnsiTheme="minorHAnsi" w:cstheme="minorBidi"/>
-                <w:noProof/>
-                <w:lang w:eastAsia="en-GB"/>
+                <w:rFonts w:ascii="Times New Roman" w:eastAsiaTheme="minorEastAsia" w:hAnsi="Times New Roman" w:cs="Times New Roman"/>
+                <w:noProof/>
+                <w:lang w:val="en-US"/>
               </w:rPr>
               <w:tab/>
             </w:r>
@@ -3367,6 +3238,7 @@
             </w:r>
             <w:r>
               <w:rPr>
+                <w:rFonts w:ascii="Times New Roman" w:hAnsi="Times New Roman" w:cs="Times New Roman"/>
                 <w:noProof/>
                 <w:webHidden/>
               </w:rPr>
@@ -3374,6 +3246,7 @@
             </w:r>
             <w:r>
               <w:rPr>
+                <w:rFonts w:ascii="Times New Roman" w:hAnsi="Times New Roman" w:cs="Times New Roman"/>
                 <w:noProof/>
                 <w:webHidden/>
               </w:rPr>
@@ -3381,19 +3254,22 @@
             </w:r>
             <w:r>
               <w:rPr>
-                <w:noProof/>
-                <w:webHidden/>
-              </w:rPr>
-              <w:instrText xml:space="preserve"> PAGEREF _Toc36293531 \h </w:instrText>
-            </w:r>
-            <w:r>
-              <w:rPr>
-                <w:noProof/>
-                <w:webHidden/>
-              </w:rPr>
-            </w:r>
-            <w:r>
-              <w:rPr>
+                <w:rFonts w:ascii="Times New Roman" w:hAnsi="Times New Roman" w:cs="Times New Roman"/>
+                <w:noProof/>
+                <w:webHidden/>
+              </w:rPr>
+              <w:instrText xml:space="preserve"> PAGEREF _Toc42382629 \h </w:instrText>
+            </w:r>
+            <w:r>
+              <w:rPr>
+                <w:rFonts w:ascii="Times New Roman" w:hAnsi="Times New Roman" w:cs="Times New Roman"/>
+                <w:noProof/>
+                <w:webHidden/>
+              </w:rPr>
+            </w:r>
+            <w:r>
+              <w:rPr>
+                <w:rFonts w:ascii="Times New Roman" w:hAnsi="Times New Roman" w:cs="Times New Roman"/>
                 <w:noProof/>
                 <w:webHidden/>
               </w:rPr>
@@ -3401,13 +3277,15 @@
             </w:r>
             <w:r>
               <w:rPr>
-                <w:noProof/>
-                <w:webHidden/>
-              </w:rPr>
-              <w:t>6</w:t>
-            </w:r>
-            <w:r>
-              <w:rPr>
+                <w:rFonts w:ascii="Times New Roman" w:hAnsi="Times New Roman" w:cs="Times New Roman"/>
+                <w:noProof/>
+                <w:webHidden/>
+              </w:rPr>
+              <w:t>5</w:t>
+            </w:r>
+            <w:r>
+              <w:rPr>
+                <w:rFonts w:ascii="Times New Roman" w:hAnsi="Times New Roman" w:cs="Times New Roman"/>
                 <w:noProof/>
                 <w:webHidden/>
               </w:rPr>
@@ -3453,6 +3331,8 @@
           <w:szCs w:val="26"/>
         </w:rPr>
       </w:pPr>
+      <w:bookmarkStart w:id="0" w:name="_GoBack"/>
+      <w:bookmarkEnd w:id="0"/>
       <w:r>
         <w:rPr>
           <w:rFonts w:ascii="Times New Roman" w:hAnsi="Times New Roman" w:cs="Times New Roman"/>
@@ -3468,7 +3348,7 @@
           <w:numId w:val="9"/>
         </w:numPr>
       </w:pPr>
-      <w:bookmarkStart w:id="1" w:name="_Toc36293512"/>
+      <w:bookmarkStart w:id="1" w:name="_Toc42382613"/>
       <w:r>
         <w:lastRenderedPageBreak/>
         <w:t>УВОД</w:t>
@@ -3486,7 +3366,7 @@
           <w:rFonts w:ascii="Times New Roman" w:hAnsi="Times New Roman" w:cs="Times New Roman"/>
         </w:rPr>
       </w:pPr>
-      <w:bookmarkStart w:id="2" w:name="_Toc36293513"/>
+      <w:bookmarkStart w:id="2" w:name="_Toc42382614"/>
       <w:r>
         <w:rPr>
           <w:rFonts w:ascii="Times New Roman" w:hAnsi="Times New Roman" w:cs="Times New Roman"/>
@@ -3536,7 +3416,7 @@
           <w:rFonts w:ascii="Times New Roman" w:hAnsi="Times New Roman" w:cs="Times New Roman"/>
         </w:rPr>
       </w:pPr>
-      <w:bookmarkStart w:id="3" w:name="_Toc36293514"/>
+      <w:bookmarkStart w:id="3" w:name="_Toc42382615"/>
       <w:r>
         <w:rPr>
           <w:rFonts w:ascii="Times New Roman" w:hAnsi="Times New Roman" w:cs="Times New Roman"/>
@@ -3580,7 +3460,7 @@
           <w:lang w:val="sr-Cyrl-RS"/>
         </w:rPr>
       </w:pPr>
-      <w:bookmarkStart w:id="4" w:name="_Toc36293515"/>
+      <w:bookmarkStart w:id="4" w:name="_Toc42382616"/>
       <w:r>
         <w:rPr>
           <w:rFonts w:ascii="Times New Roman" w:hAnsi="Times New Roman" w:cs="Times New Roman"/>
@@ -3651,7 +3531,7 @@
           <w:lang w:val="sr-Cyrl-RS"/>
         </w:rPr>
       </w:pPr>
-      <w:bookmarkStart w:id="5" w:name="_Toc36293516"/>
+      <w:bookmarkStart w:id="5" w:name="_Toc42382617"/>
       <w:r>
         <w:rPr>
           <w:rFonts w:ascii="Times New Roman" w:hAnsi="Times New Roman" w:cs="Times New Roman"/>
@@ -3820,7 +3700,7 @@
           <w:lang w:val="sr-Cyrl-RS"/>
         </w:rPr>
       </w:pPr>
-      <w:bookmarkStart w:id="6" w:name="_Toc36293517"/>
+      <w:bookmarkStart w:id="6" w:name="_Toc42382618"/>
       <w:r>
         <w:rPr>
           <w:lang w:val="sr-Cyrl-RS"/>
@@ -3841,7 +3721,7 @@
           <w:lang w:val="sr-Cyrl-RS"/>
         </w:rPr>
       </w:pPr>
-      <w:bookmarkStart w:id="7" w:name="_Toc36293518"/>
+      <w:bookmarkStart w:id="7" w:name="_Toc42382619"/>
       <w:r>
         <w:rPr>
           <w:rFonts w:ascii="Times New Roman" w:hAnsi="Times New Roman" w:cs="Times New Roman"/>
@@ -3892,7 +3772,7 @@
           <w:lang w:val="sr-Cyrl-RS"/>
         </w:rPr>
       </w:pPr>
-      <w:bookmarkStart w:id="8" w:name="_Toc36293519"/>
+      <w:bookmarkStart w:id="8" w:name="_Toc42382620"/>
       <w:r>
         <w:rPr>
           <w:rFonts w:ascii="Times New Roman" w:hAnsi="Times New Roman" w:cs="Times New Roman"/>
@@ -3921,7 +3801,7 @@
           <w:lang w:val="sr-Cyrl-RS"/>
         </w:rPr>
       </w:pPr>
-      <w:bookmarkStart w:id="9" w:name="_Toc36293520"/>
+      <w:bookmarkStart w:id="9" w:name="_Toc42382621"/>
       <w:r>
         <w:rPr>
           <w:rFonts w:ascii="Times New Roman" w:hAnsi="Times New Roman" w:cs="Times New Roman"/>
@@ -4364,68 +4244,14 @@
           <w:rFonts w:ascii="Times New Roman" w:hAnsi="Times New Roman" w:cs="Times New Roman"/>
           <w:lang w:val="sr-Cyrl-RS"/>
         </w:rPr>
-        <w:t xml:space="preserve"> Систем креира захтев за креацијом биоскопа са приложеним подацима. Потребно је верификовати мејл адресу приложену у кораку 9. Систем шаље мејл са кодом за верификацију на дату адресу. Систем тражи од корисника код за верификацију.</w:t>
+        <w:t xml:space="preserve"> Систем креира захтев за креацијом биоскопа са приложеним подацима.</w:t>
       </w:r>
       <w:r>
         <w:rPr>
           <w:rFonts w:ascii="Times New Roman" w:hAnsi="Times New Roman" w:cs="Times New Roman"/>
-          <w:lang w:val="sr-Cyrl-RS"/>
-        </w:rPr>
-        <w:t xml:space="preserve"> Систем кориснику даје и додатне опције слања </w:t>
-      </w:r>
-      <w:r>
-        <w:rPr>
-          <w:rFonts w:ascii="Times New Roman" w:hAnsi="Times New Roman" w:cs="Times New Roman"/>
-          <w:lang w:val="sr-Cyrl-RS"/>
-        </w:rPr>
-        <w:t xml:space="preserve">новог </w:t>
-      </w:r>
-      <w:r>
-        <w:rPr>
-          <w:rFonts w:ascii="Times New Roman" w:hAnsi="Times New Roman" w:cs="Times New Roman"/>
-          <w:lang w:val="sr-Cyrl-RS"/>
-        </w:rPr>
-        <w:t>кода или измене мејл адресе.</w:t>
-      </w:r>
-    </w:p>
-    <w:p>
-      <w:pPr>
-        <w:pStyle w:val="ListParagraph"/>
-        <w:numPr>
-          <w:ilvl w:val="0"/>
-          <w:numId w:val="19"/>
-        </w:numPr>
-        <w:rPr>
-          <w:rFonts w:ascii="Times New Roman" w:hAnsi="Times New Roman" w:cs="Times New Roman"/>
-          <w:lang w:val="sr-Cyrl-RS"/>
-        </w:rPr>
-      </w:pPr>
-      <w:r>
-        <w:rPr>
-          <w:rFonts w:ascii="Times New Roman" w:hAnsi="Times New Roman" w:cs="Times New Roman"/>
-          <w:lang w:val="sr-Cyrl-RS"/>
-        </w:rPr>
-        <w:t>Корисник уноси код за верификацију коју је добио на мејл адресу.</w:t>
-      </w:r>
-    </w:p>
-    <w:p>
-      <w:pPr>
-        <w:pStyle w:val="ListParagraph"/>
-        <w:numPr>
-          <w:ilvl w:val="0"/>
-          <w:numId w:val="19"/>
-        </w:numPr>
-        <w:rPr>
-          <w:rFonts w:ascii="Times New Roman" w:hAnsi="Times New Roman" w:cs="Times New Roman"/>
-          <w:lang w:val="sr-Cyrl-RS"/>
-        </w:rPr>
-      </w:pPr>
-      <w:r>
-        <w:rPr>
-          <w:rFonts w:ascii="Times New Roman" w:hAnsi="Times New Roman" w:cs="Times New Roman"/>
-          <w:lang w:val="sr-Cyrl-RS"/>
-        </w:rPr>
-        <w:t xml:space="preserve">Систем проверава да ли је унети код исправан. </w:t>
+          <w:lang w:val="en-US"/>
+        </w:rPr>
+        <w:t xml:space="preserve"> </w:t>
       </w:r>
       <w:r>
         <w:rPr>
@@ -4447,13 +4273,12 @@
           <w:lang w:val="sr-Cyrl-RS"/>
         </w:rPr>
       </w:pPr>
-      <w:bookmarkStart w:id="10" w:name="_Toc36293521"/>
+      <w:bookmarkStart w:id="10" w:name="_Toc42382622"/>
       <w:r>
         <w:rPr>
           <w:rFonts w:ascii="Times New Roman" w:hAnsi="Times New Roman" w:cs="Times New Roman"/>
           <w:lang w:val="sr-Cyrl-RS"/>
         </w:rPr>
-        <w:lastRenderedPageBreak/>
         <w:t>Алтернативни токови догађаја</w:t>
       </w:r>
       <w:bookmarkEnd w:id="10"/>
@@ -4470,7 +4295,7 @@
           <w:lang w:val="sr-Cyrl-RS"/>
         </w:rPr>
       </w:pPr>
-      <w:bookmarkStart w:id="11" w:name="_Toc36293522"/>
+      <w:bookmarkStart w:id="11" w:name="_Toc42382623"/>
       <w:r>
         <w:rPr>
           <w:rFonts w:ascii="Times New Roman" w:hAnsi="Times New Roman" w:cs="Times New Roman"/>
@@ -4673,12 +4498,13 @@
           <w:lang w:val="sr-Cyrl-RS"/>
         </w:rPr>
       </w:pPr>
-      <w:bookmarkStart w:id="12" w:name="_Toc36293523"/>
+      <w:bookmarkStart w:id="12" w:name="_Toc42382624"/>
       <w:r>
         <w:rPr>
           <w:rFonts w:ascii="Times New Roman" w:hAnsi="Times New Roman" w:cs="Times New Roman"/>
           <w:lang w:val="sr-Cyrl-RS"/>
         </w:rPr>
+        <w:lastRenderedPageBreak/>
         <w:t>Лозинке се не поклапају</w:t>
       </w:r>
       <w:bookmarkEnd w:id="12"/>
@@ -4764,20 +4590,20 @@
         <w:pStyle w:val="Heading3"/>
         <w:numPr>
           <w:ilvl w:val="2"/>
-          <w:numId w:val="37"/>
+          <w:numId w:val="31"/>
         </w:numPr>
         <w:rPr>
           <w:rFonts w:ascii="Times New Roman" w:hAnsi="Times New Roman" w:cs="Times New Roman"/>
           <w:lang w:val="sr-Cyrl-RS"/>
         </w:rPr>
       </w:pPr>
-      <w:bookmarkStart w:id="13" w:name="_Toc36293524"/>
+      <w:bookmarkStart w:id="13" w:name="_Toc42382625"/>
       <w:r>
         <w:rPr>
           <w:rFonts w:ascii="Times New Roman" w:hAnsi="Times New Roman" w:cs="Times New Roman"/>
           <w:lang w:val="sr-Cyrl-RS"/>
         </w:rPr>
-        <w:t>Корисник бира слање новог кода</w:t>
+        <w:t>Корисник не уноси све податке о биоскопу</w:t>
       </w:r>
       <w:bookmarkEnd w:id="13"/>
     </w:p>
@@ -4785,25 +4611,11 @@
       <w:pPr>
         <w:pStyle w:val="ListParagraph"/>
         <w:numPr>
-          <w:ilvl w:val="0"/>
-          <w:numId w:val="25"/>
+          <w:ilvl w:val="1"/>
+          <w:numId w:val="36"/>
         </w:numPr>
         <w:rPr>
           <w:rFonts w:ascii="Times New Roman" w:hAnsi="Times New Roman" w:cs="Times New Roman"/>
-          <w:vanish/>
-          <w:lang w:val="sr-Cyrl-RS"/>
-        </w:rPr>
-      </w:pPr>
-    </w:p>
-    <w:p>
-      <w:pPr>
-        <w:pStyle w:val="ListParagraph"/>
-        <w:numPr>
-          <w:ilvl w:val="1"/>
-          <w:numId w:val="25"/>
-        </w:numPr>
-        <w:rPr>
-          <w:rFonts w:ascii="Times New Roman" w:hAnsi="Times New Roman" w:cs="Times New Roman"/>
           <w:lang w:val="sr-Cyrl-RS"/>
         </w:rPr>
       </w:pPr>
@@ -4812,7 +4624,14 @@
           <w:rFonts w:ascii="Times New Roman" w:hAnsi="Times New Roman" w:cs="Times New Roman"/>
           <w:lang w:val="sr-Cyrl-RS"/>
         </w:rPr>
-        <w:t xml:space="preserve">Корисник не уноси верификациони код, већ тражи слање новог кода. </w:t>
+        <w:t>Корисник не уноси све обавезне податке</w:t>
+      </w:r>
+      <w:r>
+        <w:rPr>
+          <w:rFonts w:ascii="Times New Roman" w:hAnsi="Times New Roman" w:cs="Times New Roman"/>
+          <w:lang w:val="sr-Cyrl-RS"/>
+        </w:rPr>
+        <w:t>.</w:t>
       </w:r>
     </w:p>
     <w:p>
@@ -4820,7 +4639,7 @@
         <w:pStyle w:val="ListParagraph"/>
         <w:numPr>
           <w:ilvl w:val="2"/>
-          <w:numId w:val="25"/>
+          <w:numId w:val="36"/>
         </w:numPr>
         <w:rPr>
           <w:rFonts w:ascii="Times New Roman" w:hAnsi="Times New Roman" w:cs="Times New Roman"/>
@@ -4832,154 +4651,7 @@
           <w:rFonts w:ascii="Times New Roman" w:hAnsi="Times New Roman" w:cs="Times New Roman"/>
           <w:lang w:val="sr-Cyrl-RS"/>
         </w:rPr>
-        <w:t>Систем шаље нови код. Враћа се на корак 13 са коментаром да је нови код послат и да је стари неважећи.</w:t>
-      </w:r>
-    </w:p>
-    <w:p>
-      <w:pPr>
-        <w:pStyle w:val="Heading3"/>
-        <w:numPr>
-          <w:ilvl w:val="2"/>
-          <w:numId w:val="37"/>
-        </w:numPr>
-        <w:rPr>
-          <w:rFonts w:ascii="Times New Roman" w:hAnsi="Times New Roman" w:cs="Times New Roman"/>
-          <w:lang w:val="sr-Cyrl-RS"/>
-        </w:rPr>
-      </w:pPr>
-      <w:bookmarkStart w:id="14" w:name="_Toc36293525"/>
-      <w:r>
-        <w:rPr>
-          <w:rFonts w:ascii="Times New Roman" w:hAnsi="Times New Roman" w:cs="Times New Roman"/>
-          <w:lang w:val="sr-Cyrl-RS"/>
-        </w:rPr>
-        <w:t>Корисник бира промену мејл адресе</w:t>
-      </w:r>
-      <w:bookmarkEnd w:id="14"/>
-    </w:p>
-    <w:p>
-      <w:pPr>
-        <w:pStyle w:val="ListParagraph"/>
-        <w:numPr>
-          <w:ilvl w:val="1"/>
-          <w:numId w:val="25"/>
-        </w:numPr>
-        <w:rPr>
-          <w:rFonts w:ascii="Times New Roman" w:hAnsi="Times New Roman" w:cs="Times New Roman"/>
-          <w:lang w:val="sr-Cyrl-RS"/>
-        </w:rPr>
-      </w:pPr>
-      <w:r>
-        <w:rPr>
-          <w:rFonts w:ascii="Times New Roman" w:hAnsi="Times New Roman" w:cs="Times New Roman"/>
-          <w:lang w:val="sr-Cyrl-RS"/>
-        </w:rPr>
-        <w:t>Корисник не уноси верификациони код, већ тражи промену мејл адресе.</w:t>
-      </w:r>
-      <w:r>
-        <w:rPr>
-          <w:rFonts w:ascii="Times New Roman" w:hAnsi="Times New Roman" w:cs="Times New Roman"/>
-          <w:lang w:val="sr-Cyrl-RS"/>
-        </w:rPr>
-        <w:t xml:space="preserve"> Враћа се на корак 8.</w:t>
-      </w:r>
-    </w:p>
-    <w:p>
-      <w:pPr>
-        <w:pStyle w:val="Heading3"/>
-        <w:numPr>
-          <w:ilvl w:val="2"/>
-          <w:numId w:val="37"/>
-        </w:numPr>
-        <w:rPr>
-          <w:rFonts w:ascii="Times New Roman" w:hAnsi="Times New Roman" w:cs="Times New Roman"/>
-          <w:lang w:val="sr-Cyrl-RS"/>
-        </w:rPr>
-      </w:pPr>
-      <w:bookmarkStart w:id="15" w:name="_Toc36293526"/>
-      <w:r>
-        <w:rPr>
-          <w:rFonts w:ascii="Times New Roman" w:hAnsi="Times New Roman" w:cs="Times New Roman"/>
-          <w:lang w:val="sr-Cyrl-RS"/>
-        </w:rPr>
-        <w:t>Унети в</w:t>
-      </w:r>
-      <w:r>
-        <w:rPr>
-          <w:rFonts w:ascii="Times New Roman" w:hAnsi="Times New Roman" w:cs="Times New Roman"/>
-          <w:lang w:val="sr-Cyrl-RS"/>
-        </w:rPr>
-        <w:t>ерификациони код је неисправан</w:t>
-      </w:r>
-      <w:bookmarkEnd w:id="15"/>
-    </w:p>
-    <w:p>
-      <w:pPr>
-        <w:pStyle w:val="ListParagraph"/>
-        <w:numPr>
-          <w:ilvl w:val="0"/>
-          <w:numId w:val="29"/>
-        </w:numPr>
-        <w:rPr>
-          <w:rFonts w:ascii="Times New Roman" w:hAnsi="Times New Roman" w:cs="Times New Roman"/>
-          <w:vanish/>
-          <w:lang w:val="sr-Cyrl-RS"/>
-        </w:rPr>
-      </w:pPr>
-    </w:p>
-    <w:p>
-      <w:pPr>
-        <w:pStyle w:val="ListParagraph"/>
-        <w:numPr>
-          <w:ilvl w:val="0"/>
-          <w:numId w:val="29"/>
-        </w:numPr>
-        <w:rPr>
-          <w:rFonts w:ascii="Times New Roman" w:hAnsi="Times New Roman" w:cs="Times New Roman"/>
-          <w:vanish/>
-          <w:lang w:val="sr-Cyrl-RS"/>
-        </w:rPr>
-      </w:pPr>
-    </w:p>
-    <w:p>
-      <w:pPr>
-        <w:pStyle w:val="ListParagraph"/>
-        <w:numPr>
-          <w:ilvl w:val="0"/>
-          <w:numId w:val="29"/>
-        </w:numPr>
-        <w:rPr>
-          <w:rFonts w:ascii="Times New Roman" w:hAnsi="Times New Roman" w:cs="Times New Roman"/>
-          <w:vanish/>
-          <w:lang w:val="sr-Cyrl-RS"/>
-        </w:rPr>
-      </w:pPr>
-    </w:p>
-    <w:p>
-      <w:pPr>
-        <w:pStyle w:val="ListParagraph"/>
-        <w:numPr>
-          <w:ilvl w:val="1"/>
-          <w:numId w:val="29"/>
-        </w:numPr>
-        <w:rPr>
-          <w:rFonts w:ascii="Times New Roman" w:hAnsi="Times New Roman" w:cs="Times New Roman"/>
-          <w:lang w:val="sr-Cyrl-RS"/>
-        </w:rPr>
-      </w:pPr>
-      <w:r>
-        <w:rPr>
-          <w:rFonts w:ascii="Times New Roman" w:hAnsi="Times New Roman" w:cs="Times New Roman"/>
-          <w:lang w:val="sr-Cyrl-RS"/>
-        </w:rPr>
-        <w:t xml:space="preserve">Унети верификациони код није једнак ономе који је послат на приложену мејл адресу. Враћа се на </w:t>
-      </w:r>
-      <w:r>
-        <w:rPr>
-          <w:rFonts w:ascii="Times New Roman" w:hAnsi="Times New Roman" w:cs="Times New Roman"/>
-          <w:lang w:val="sr-Cyrl-RS"/>
-        </w:rPr>
-        <w:t>корак 13 са коментаром да код мора бити једнак ономе који је послат на мејл адресу.</w:t>
+        <w:t>Систем детектује да нису унети сви неопходни подаци и поново приказује форму из корака 6 са додатним коментаром да је неопходно попунити сва поља означена као обавезна.</w:t>
       </w:r>
     </w:p>
     <w:p>
@@ -4994,15 +4666,43 @@
           <w:lang w:val="sr-Cyrl-RS"/>
         </w:rPr>
       </w:pPr>
-      <w:bookmarkStart w:id="16" w:name="_Toc36293527"/>
+      <w:bookmarkStart w:id="14" w:name="_Toc42382626"/>
       <w:r>
         <w:rPr>
           <w:rFonts w:ascii="Times New Roman" w:hAnsi="Times New Roman" w:cs="Times New Roman"/>
           <w:lang w:val="sr-Cyrl-RS"/>
         </w:rPr>
-        <w:t>Корисник не уноси све податке о биоскопу</w:t>
+        <w:t>Корисник не уноси све податке о особи задуженој за биоскоп</w:t>
       </w:r>
-      <w:bookmarkEnd w:id="16"/>
+      <w:bookmarkEnd w:id="14"/>
+    </w:p>
+    <w:p>
+      <w:pPr>
+        <w:pStyle w:val="ListParagraph"/>
+        <w:numPr>
+          <w:ilvl w:val="0"/>
+          <w:numId w:val="36"/>
+        </w:numPr>
+        <w:rPr>
+          <w:rFonts w:ascii="Times New Roman" w:hAnsi="Times New Roman" w:cs="Times New Roman"/>
+          <w:vanish/>
+          <w:lang w:val="sr-Cyrl-RS"/>
+        </w:rPr>
+      </w:pPr>
+    </w:p>
+    <w:p>
+      <w:pPr>
+        <w:pStyle w:val="ListParagraph"/>
+        <w:numPr>
+          <w:ilvl w:val="0"/>
+          <w:numId w:val="36"/>
+        </w:numPr>
+        <w:rPr>
+          <w:rFonts w:ascii="Times New Roman" w:hAnsi="Times New Roman" w:cs="Times New Roman"/>
+          <w:vanish/>
+          <w:lang w:val="sr-Cyrl-RS"/>
+        </w:rPr>
+      </w:pPr>
     </w:p>
     <w:p>
       <w:pPr>
@@ -5048,125 +4748,7 @@
           <w:rFonts w:ascii="Times New Roman" w:hAnsi="Times New Roman" w:cs="Times New Roman"/>
           <w:lang w:val="sr-Cyrl-RS"/>
         </w:rPr>
-        <w:t>Систем детектује да нису унети сви неопходни подаци и поново приказује форму из корака 6 са додатним коментаром да је неопходно попунити сва поља означена као обавезна.</w:t>
-      </w:r>
-    </w:p>
-    <w:p>
-      <w:pPr>
-        <w:pStyle w:val="Heading3"/>
-        <w:numPr>
-          <w:ilvl w:val="2"/>
-          <w:numId w:val="31"/>
-        </w:numPr>
-        <w:rPr>
-          <w:rFonts w:ascii="Times New Roman" w:hAnsi="Times New Roman" w:cs="Times New Roman"/>
-          <w:lang w:val="sr-Cyrl-RS"/>
-        </w:rPr>
-      </w:pPr>
-      <w:bookmarkStart w:id="17" w:name="_Toc36293528"/>
-      <w:r>
-        <w:rPr>
-          <w:rFonts w:ascii="Times New Roman" w:hAnsi="Times New Roman" w:cs="Times New Roman"/>
-          <w:lang w:val="sr-Cyrl-RS"/>
-        </w:rPr>
-        <w:t xml:space="preserve">Корисник не уноси све податке о </w:t>
-      </w:r>
-      <w:r>
-        <w:rPr>
-          <w:rFonts w:ascii="Times New Roman" w:hAnsi="Times New Roman" w:cs="Times New Roman"/>
-          <w:lang w:val="sr-Cyrl-RS"/>
-        </w:rPr>
-        <w:t>особи задуженој за биоскоп</w:t>
-      </w:r>
-      <w:bookmarkEnd w:id="17"/>
-    </w:p>
-    <w:p>
-      <w:pPr>
-        <w:pStyle w:val="ListParagraph"/>
-        <w:numPr>
-          <w:ilvl w:val="0"/>
-          <w:numId w:val="36"/>
-        </w:numPr>
-        <w:rPr>
-          <w:rFonts w:ascii="Times New Roman" w:hAnsi="Times New Roman" w:cs="Times New Roman"/>
-          <w:vanish/>
-          <w:lang w:val="sr-Cyrl-RS"/>
-        </w:rPr>
-      </w:pPr>
-    </w:p>
-    <w:p>
-      <w:pPr>
-        <w:pStyle w:val="ListParagraph"/>
-        <w:numPr>
-          <w:ilvl w:val="0"/>
-          <w:numId w:val="36"/>
-        </w:numPr>
-        <w:rPr>
-          <w:rFonts w:ascii="Times New Roman" w:hAnsi="Times New Roman" w:cs="Times New Roman"/>
-          <w:vanish/>
-          <w:lang w:val="sr-Cyrl-RS"/>
-        </w:rPr>
-      </w:pPr>
-    </w:p>
-    <w:p>
-      <w:pPr>
-        <w:pStyle w:val="ListParagraph"/>
-        <w:numPr>
-          <w:ilvl w:val="1"/>
-          <w:numId w:val="36"/>
-        </w:numPr>
-        <w:rPr>
-          <w:rFonts w:ascii="Times New Roman" w:hAnsi="Times New Roman" w:cs="Times New Roman"/>
-          <w:lang w:val="sr-Cyrl-RS"/>
-        </w:rPr>
-      </w:pPr>
-      <w:r>
-        <w:rPr>
-          <w:rFonts w:ascii="Times New Roman" w:hAnsi="Times New Roman" w:cs="Times New Roman"/>
-          <w:lang w:val="sr-Cyrl-RS"/>
-        </w:rPr>
-        <w:t>Корисник не уноси све обавезне податке</w:t>
-      </w:r>
-      <w:r>
-        <w:rPr>
-          <w:rFonts w:ascii="Times New Roman" w:hAnsi="Times New Roman" w:cs="Times New Roman"/>
-          <w:lang w:val="sr-Cyrl-RS"/>
-        </w:rPr>
-        <w:t>.</w:t>
-      </w:r>
-    </w:p>
-    <w:p>
-      <w:pPr>
-        <w:pStyle w:val="ListParagraph"/>
-        <w:numPr>
-          <w:ilvl w:val="2"/>
-          <w:numId w:val="36"/>
-        </w:numPr>
-        <w:rPr>
-          <w:rFonts w:ascii="Times New Roman" w:hAnsi="Times New Roman" w:cs="Times New Roman"/>
-          <w:lang w:val="sr-Cyrl-RS"/>
-        </w:rPr>
-      </w:pPr>
-      <w:r>
-        <w:rPr>
-          <w:rFonts w:ascii="Times New Roman" w:hAnsi="Times New Roman" w:cs="Times New Roman"/>
-          <w:lang w:val="sr-Cyrl-RS"/>
-        </w:rPr>
-        <w:t xml:space="preserve">Систем детектује да нису унети сви неопходни подаци и поново приказује форму из корака </w:t>
-      </w:r>
-      <w:r>
-        <w:rPr>
-          <w:rFonts w:ascii="Times New Roman" w:hAnsi="Times New Roman" w:cs="Times New Roman"/>
-          <w:lang w:val="sr-Cyrl-RS"/>
-        </w:rPr>
-        <w:t>8</w:t>
-      </w:r>
-      <w:r>
-        <w:rPr>
-          <w:rFonts w:ascii="Times New Roman" w:hAnsi="Times New Roman" w:cs="Times New Roman"/>
-          <w:lang w:val="sr-Cyrl-RS"/>
-        </w:rPr>
-        <w:t xml:space="preserve"> са додатним коментаром да је неопходно попунити сва поља означена као обавезна.</w:t>
+        <w:t>Систем детектује да нису унети сви неопходни подаци и поново приказује форму из корака 8 са додатним коментаром да је неопходно попунити сва поља означена као обавезна.</w:t>
       </w:r>
     </w:p>
     <w:p>
@@ -5181,7 +4763,7 @@
           <w:lang w:val="sr-Cyrl-RS"/>
         </w:rPr>
       </w:pPr>
-      <w:bookmarkStart w:id="18" w:name="_Toc36293529"/>
+      <w:bookmarkStart w:id="15" w:name="_Toc42382627"/>
       <w:r>
         <w:rPr>
           <w:rFonts w:ascii="Times New Roman" w:hAnsi="Times New Roman" w:cs="Times New Roman"/>
@@ -5189,7 +4771,7 @@
         </w:rPr>
         <w:t>Посебни захтеви</w:t>
       </w:r>
-      <w:bookmarkEnd w:id="18"/>
+      <w:bookmarkEnd w:id="15"/>
     </w:p>
     <w:p>
       <w:pPr>
@@ -5218,16 +4800,15 @@
           <w:lang w:val="sr-Cyrl-RS"/>
         </w:rPr>
       </w:pPr>
-      <w:bookmarkStart w:id="19" w:name="_Toc36293530"/>
+      <w:bookmarkStart w:id="16" w:name="_Toc42382628"/>
       <w:r>
         <w:rPr>
           <w:rFonts w:ascii="Times New Roman" w:hAnsi="Times New Roman" w:cs="Times New Roman"/>
           <w:lang w:val="sr-Cyrl-RS"/>
         </w:rPr>
-        <w:lastRenderedPageBreak/>
         <w:t>Предуслови</w:t>
       </w:r>
-      <w:bookmarkEnd w:id="19"/>
+      <w:bookmarkEnd w:id="16"/>
     </w:p>
     <w:p>
       <w:pPr>
@@ -5256,7 +4837,7 @@
           <w:lang w:val="sr-Cyrl-RS"/>
         </w:rPr>
       </w:pPr>
-      <w:bookmarkStart w:id="20" w:name="_Toc36293531"/>
+      <w:bookmarkStart w:id="17" w:name="_Toc42382629"/>
       <w:r>
         <w:rPr>
           <w:rFonts w:ascii="Times New Roman" w:hAnsi="Times New Roman" w:cs="Times New Roman"/>
@@ -5264,7 +4845,7 @@
         </w:rPr>
         <w:t>Последице</w:t>
       </w:r>
-      <w:bookmarkEnd w:id="20"/>
+      <w:bookmarkEnd w:id="17"/>
     </w:p>
     <w:p>
       <w:pPr>
@@ -5736,7 +5317,7 @@
   <w:abstractNum w:abstractNumId="2" w15:restartNumberingAfterBreak="0">
     <w:nsid w:val="0DB51486"/>
     <w:multiLevelType w:val="multilevel"/>
-    <w:tmpl w:val="CD56DF86"/>
+    <w:tmpl w:val="6374D6AC"/>
     <w:lvl w:ilvl="0">
       <w:start w:val="2"/>
       <w:numFmt w:val="decimal"/>
@@ -5762,7 +5343,7 @@
       </w:rPr>
     </w:lvl>
     <w:lvl w:ilvl="2">
-      <w:start w:val="6"/>
+      <w:start w:val="3"/>
       <w:numFmt w:val="decimal"/>
       <w:lvlText w:val="%1.%2.%3"/>
       <w:lvlJc w:val="left"/>
@@ -9684,7 +9265,7 @@
       </w:pPr>
     </w:pPrDefault>
   </w:docDefaults>
-  <w:latentStyles w:defLockedState="0" w:defUIPriority="99" w:defSemiHidden="0" w:defUnhideWhenUsed="0" w:defQFormat="0" w:count="376">
+  <w:latentStyles w:defLockedState="0" w:defUIPriority="99" w:defSemiHidden="0" w:defUnhideWhenUsed="0" w:defQFormat="0" w:count="377">
     <w:lsdException w:name="Normal" w:uiPriority="0" w:qFormat="1"/>
     <w:lsdException w:name="heading 1" w:uiPriority="9" w:qFormat="1"/>
     <w:lsdException w:name="heading 2" w:semiHidden="1" w:uiPriority="9" w:unhideWhenUsed="1" w:qFormat="1"/>
@@ -9790,7 +9371,6 @@
     <w:lsdException w:name="HTML Sample" w:semiHidden="1" w:unhideWhenUsed="1"/>
     <w:lsdException w:name="HTML Typewriter" w:semiHidden="1" w:unhideWhenUsed="1"/>
     <w:lsdException w:name="HTML Variable" w:semiHidden="1" w:unhideWhenUsed="1"/>
-    <w:lsdException w:name="Normal Table" w:semiHidden="1" w:unhideWhenUsed="1"/>
     <w:lsdException w:name="annotation subject" w:semiHidden="1" w:unhideWhenUsed="1"/>
     <w:lsdException w:name="No List" w:semiHidden="1" w:unhideWhenUsed="1"/>
     <w:lsdException w:name="Outline List 1" w:semiHidden="1" w:unhideWhenUsed="1"/>
@@ -9837,10 +9417,8 @@
     <w:lsdException w:name="Table Subtle 2" w:semiHidden="1" w:unhideWhenUsed="1"/>
     <w:lsdException w:name="Table Web 1" w:semiHidden="1" w:unhideWhenUsed="1"/>
     <w:lsdException w:name="Table Web 2" w:semiHidden="1" w:unhideWhenUsed="1"/>
-    <w:lsdException w:name="Table Web 3" w:semiHidden="1" w:unhideWhenUsed="1"/>
     <w:lsdException w:name="Balloon Text" w:semiHidden="1" w:unhideWhenUsed="1"/>
     <w:lsdException w:name="Table Grid" w:uiPriority="39"/>
-    <w:lsdException w:name="Table Theme" w:semiHidden="1" w:unhideWhenUsed="1"/>
     <w:lsdException w:name="Placeholder Text" w:semiHidden="1"/>
     <w:lsdException w:name="No Spacing" w:uiPriority="1" w:qFormat="1"/>
     <w:lsdException w:name="Light Shading" w:uiPriority="60"/>
@@ -10061,6 +9639,7 @@
     <w:lsdException w:name="Hashtag" w:semiHidden="1" w:unhideWhenUsed="1"/>
     <w:lsdException w:name="Unresolved Mention" w:semiHidden="1" w:unhideWhenUsed="1"/>
     <w:lsdException w:name="Smart Link" w:semiHidden="1" w:unhideWhenUsed="1"/>
+    <w:lsdException w:name="Smart Link Error" w:semiHidden="1" w:unhideWhenUsed="1"/>
   </w:latentStyles>
   <w:style w:type="paragraph" w:default="1" w:styleId="Normal">
     <w:name w:val="Normal"/>
@@ -10816,7 +10395,7 @@
 </file>
 
 <file path=customXml/itemProps1.xml><?xml version="1.0" encoding="utf-8"?>
-<ds:datastoreItem xmlns:ds="http://schemas.openxmlformats.org/officeDocument/2006/customXml" ds:itemID="{44F1ED33-B4E0-4823-BCFC-C6DC1AFFF2E8}">
+<ds:datastoreItem xmlns:ds="http://schemas.openxmlformats.org/officeDocument/2006/customXml" ds:itemID="{70251696-3143-4C9B-8F77-05236DCD7022}">
   <ds:schemaRefs>
     <ds:schemaRef ds:uri="http://schemas.openxmlformats.org/officeDocument/2006/bibliography"/>
   </ds:schemaRefs>

</xml_diff>